<commit_message>
cleaned up css and wording.  updated resume
</commit_message>
<xml_diff>
--- a/public/resume.docx
+++ b/public/resume.docx
@@ -436,6 +436,12 @@
         <w:rPr>
           <w:lang w:val="en-US"/>
         </w:rPr>
+        <w:t xml:space="preserve">Docker, Kubernetes, </w:t>
+      </w:r>
+      <w:r>
+        <w:rPr>
+          <w:lang w:val="en-US"/>
+        </w:rPr>
         <w:t xml:space="preserve">Eclipse, </w:t>
       </w:r>
       <w:r>
@@ -501,6 +507,12 @@
         <w:t xml:space="preserve">SAFe Agile, </w:t>
       </w:r>
       <w:r>
+        <w:rPr>
+          <w:lang w:val="en-US"/>
+        </w:rPr>
+        <w:t xml:space="preserve">Scrum, </w:t>
+      </w:r>
+      <w:r>
         <w:t>OOA/D, RAD (</w:t>
       </w:r>
       <w:r>
@@ -528,129 +540,18 @@
         <w:rPr>
           <w:rFonts w:ascii="Arial" w:eastAsia="Arial" w:hAnsi="Arial" w:cs="Arial"/>
           <w:b/>
-          <w:i/>
-          <w:sz w:val="27"/>
-          <w:lang w:val="en-US"/>
-        </w:rPr>
-      </w:pPr>
-      <w:r>
-        <w:rPr>
-          <w:rFonts w:ascii="Arial" w:eastAsia="Arial" w:hAnsi="Arial" w:cs="Arial"/>
-          <w:b/>
-          <w:i/>
-          <w:sz w:val="27"/>
-        </w:rPr>
-        <w:t>Professional Experience</w:t>
-      </w:r>
-    </w:p>
-    <w:p>
-      <w:pPr>
-        <w:rPr>
-          <w:rFonts w:ascii="Arial" w:eastAsia="Arial" w:hAnsi="Arial" w:cs="Arial"/>
-          <w:b/>
-          <w:sz w:val="27"/>
-          <w:lang w:val="en-US"/>
-        </w:rPr>
-      </w:pPr>
-      <w:r>
-        <w:rPr>
-          <w:rFonts w:ascii="Arial" w:eastAsia="Arial" w:hAnsi="Arial" w:cs="Arial"/>
-          <w:b/>
-          <w:sz w:val="27"/>
-          <w:lang w:val="en-US"/>
-        </w:rPr>
-        <w:t xml:space="preserve">3/2018 </w:t>
-      </w:r>
-      <w:r>
-        <w:rPr>
-          <w:rFonts w:ascii="Arial" w:eastAsia="Arial" w:hAnsi="Arial" w:cs="Arial"/>
-          <w:b/>
-          <w:sz w:val="27"/>
-          <w:lang w:val="en-US"/>
-        </w:rPr>
-        <w:t>-</w:t>
-      </w:r>
-      <w:r>
-        <w:rPr>
-          <w:rFonts w:ascii="Arial" w:eastAsia="Arial" w:hAnsi="Arial" w:cs="Arial"/>
-          <w:b/>
-          <w:sz w:val="27"/>
-          <w:lang w:val="en-US"/>
-        </w:rPr>
-        <w:t xml:space="preserve"> </w:t>
-      </w:r>
-      <w:r>
-        <w:rPr>
-          <w:rFonts w:ascii="Arial" w:eastAsia="Arial" w:hAnsi="Arial" w:cs="Arial"/>
-          <w:b/>
-          <w:sz w:val="27"/>
-          <w:lang w:val="en-US"/>
-        </w:rPr>
-        <w:t>2/2025</w:t>
-      </w:r>
-      <w:r>
-        <w:rPr>
-          <w:rFonts w:ascii="Arial" w:eastAsia="Arial" w:hAnsi="Arial" w:cs="Arial"/>
-          <w:b/>
-          <w:sz w:val="27"/>
-          <w:lang w:val="en-US"/>
-        </w:rPr>
-        <w:t>,</w:t>
-      </w:r>
-      <w:r>
-        <w:rPr>
-          <w:rFonts w:ascii="Arial" w:eastAsia="Arial" w:hAnsi="Arial" w:cs="Arial"/>
-          <w:b/>
-          <w:sz w:val="27"/>
-          <w:lang w:val="en-US"/>
-        </w:rPr>
-        <w:t xml:space="preserve"> </w:t>
-      </w:r>
-      <w:r>
-        <w:rPr>
-          <w:rFonts w:ascii="Arial" w:eastAsia="Arial" w:hAnsi="Arial" w:cs="Arial"/>
-          <w:b/>
-          <w:sz w:val="27"/>
-          <w:lang w:val="en-US"/>
-        </w:rPr>
-        <w:t>Lead Software Developer</w:t>
-      </w:r>
-    </w:p>
-    <w:p>
-      <w:pPr>
-        <w:rPr>
-          <w:rFonts w:ascii="Arial" w:eastAsia="Arial" w:hAnsi="Arial" w:cs="Arial"/>
-          <w:b/>
-          <w:sz w:val="27"/>
-          <w:lang w:val="en-US"/>
-        </w:rPr>
-      </w:pPr>
-      <w:r>
-        <w:rPr>
-          <w:rFonts w:ascii="Arial" w:eastAsia="Arial" w:hAnsi="Arial" w:cs="Arial"/>
-          <w:b/>
-          <w:sz w:val="27"/>
-          <w:lang w:val="en-US"/>
-        </w:rPr>
-        <w:t xml:space="preserve">SuprTEK (Superlative Technologies, Inc.) </w:t>
-      </w:r>
-      <w:r>
-        <w:rPr>
-          <w:rFonts w:ascii="Arial" w:eastAsia="Arial" w:hAnsi="Arial" w:cs="Arial"/>
-          <w:b/>
-          <w:sz w:val="27"/>
-          <w:lang w:val="en-US"/>
-        </w:rPr>
-        <w:t>-</w:t>
-      </w:r>
-      <w:r>
-        <w:rPr>
-          <w:rFonts w:ascii="Arial" w:eastAsia="Arial" w:hAnsi="Arial" w:cs="Arial"/>
-          <w:b/>
-          <w:sz w:val="27"/>
-          <w:lang w:val="en-US"/>
-        </w:rPr>
-        <w:t xml:space="preserve"> O’Fallon, IL</w:t>
+          <w:sz w:val="27"/>
+          <w:lang w:val="en-US"/>
+        </w:rPr>
+      </w:pPr>
+      <w:r>
+        <w:rPr>
+          <w:rFonts w:ascii="Arial" w:eastAsia="Arial" w:hAnsi="Arial" w:cs="Arial"/>
+          <w:b/>
+          <w:sz w:val="27"/>
+          <w:lang w:val="en-US"/>
+        </w:rPr>
+        <w:t>SuprTEK (Superlative Technologies, Inc.) - O’Fallon, IL</w:t>
       </w:r>
     </w:p>
     <w:p>
@@ -661,7 +562,22 @@
         </w:rPr>
       </w:pPr>
       <w:r>
-        <w:t>Tech lead for the DMR</w:t>
+        <w:rPr>
+          <w:lang w:val="en-US"/>
+        </w:rPr>
+        <w:t>Software development t</w:t>
+      </w:r>
+      <w:r>
+        <w:t>ech lead</w:t>
+      </w:r>
+      <w:r>
+        <w:rPr>
+          <w:lang w:val="en-US"/>
+        </w:rPr>
+        <w:t xml:space="preserve"> on s scrum team</w:t>
+      </w:r>
+      <w:r>
+        <w:t xml:space="preserve"> for the DMR</w:t>
       </w:r>
       <w:r>
         <w:rPr>
@@ -721,19 +637,7 @@
         <w:rPr>
           <w:lang w:val="en-US"/>
         </w:rPr>
-        <w:t xml:space="preserve"> after SuprTEK </w:t>
-      </w:r>
-      <w:r>
-        <w:rPr>
-          <w:lang w:val="en-US"/>
-        </w:rPr>
-        <w:t xml:space="preserve">successfully </w:t>
-      </w:r>
-      <w:r>
-        <w:rPr>
-          <w:lang w:val="en-US"/>
-        </w:rPr>
-        <w:t>won the contract</w:t>
+        <w:t xml:space="preserve"> after SuprTEK successfully won the contract</w:t>
       </w:r>
       <w:r>
         <w:t xml:space="preserve">. The focus </w:t>
@@ -742,13 +646,7 @@
         <w:rPr>
           <w:lang w:val="en-US"/>
         </w:rPr>
-        <w:t>was initially</w:t>
-      </w:r>
-      <w:r>
-        <w:rPr>
-          <w:lang w:val="en-US"/>
-        </w:rPr>
-        <w:t xml:space="preserve"> </w:t>
+        <w:t xml:space="preserve">was initially </w:t>
       </w:r>
       <w:r>
         <w:t>view and edit screens</w:t>
@@ -757,56 +655,14 @@
         <w:rPr>
           <w:lang w:val="en-US"/>
         </w:rPr>
-        <w:t xml:space="preserve"> for </w:t>
-      </w:r>
-      <w:r>
-        <w:rPr>
-          <w:lang w:val="en-US"/>
-        </w:rPr>
-        <w:t>SAAM</w:t>
-      </w:r>
-      <w:r>
-        <w:rPr>
-          <w:lang w:val="en-US"/>
-        </w:rPr>
-        <w:t xml:space="preserve"> and A</w:t>
-      </w:r>
-      <w:r>
-        <w:rPr>
-          <w:lang w:val="en-US"/>
-        </w:rPr>
-        <w:t>R Requests efforts</w:t>
-      </w:r>
-      <w:r>
-        <w:rPr>
-          <w:lang w:val="en-US"/>
-        </w:rPr>
-        <w:t xml:space="preserve">, but was switched to the mapping capabilities </w:t>
-      </w:r>
-      <w:r>
-        <w:rPr>
-          <w:lang w:val="en-US"/>
-        </w:rPr>
-        <w:t xml:space="preserve">after the </w:t>
+        <w:t xml:space="preserve"> for SAAM and AR Requests efforts, but was switched to the mapping capabilities after the success of the first effort.  After implementing mapping capabilities, was moved back to DMR to implement new RESTful services in an effort to utilize a new </w:t>
       </w:r>
       <w:r>
         <w:rPr>
           <w:lang w:val="en-US"/>
         </w:rPr>
         <w:lastRenderedPageBreak/>
-        <w:t>success of the first effort.</w:t>
-      </w:r>
-      <w:r>
-        <w:rPr>
-          <w:lang w:val="en-US"/>
-        </w:rPr>
-        <w:t xml:space="preserve">  After implementing mapping capabilities, was moved back to DMR to implement new RESTful services in an effort to utilize a new data source</w:t>
-      </w:r>
-      <w:r>
-        <w:rPr>
-          <w:lang w:val="en-US"/>
-        </w:rPr>
-        <w:t>.  Finally, was moved back to Cargo to complete the file import process for creating new Missions.</w:t>
+        <w:t>data source.  Finally, was moved back to Cargo to complete the file import process for creating new Missions.</w:t>
       </w:r>
     </w:p>
     <w:p>
@@ -868,7 +724,7 @@
           <w:sz w:val="24"/>
           <w:szCs w:val="24"/>
         </w:rPr>
-        <w:t xml:space="preserve">Manage code branches, code repositories, and </w:t>
+        <w:t>Manage code branches, code repositories, and merge requests</w:t>
       </w:r>
       <w:r>
         <w:rPr>
@@ -876,7 +732,7 @@
           <w:sz w:val="24"/>
           <w:szCs w:val="24"/>
         </w:rPr>
-        <w:t>merge</w:t>
+        <w:t xml:space="preserve"> in GitLab and Jenkins</w:t>
       </w:r>
       <w:r>
         <w:rPr>
@@ -884,23 +740,7 @@
           <w:sz w:val="24"/>
           <w:szCs w:val="24"/>
         </w:rPr>
-        <w:t xml:space="preserve"> requests. Estimate and assign stories to sprints. </w:t>
-      </w:r>
-      <w:r>
-        <w:rPr>
-          <w:rFonts w:ascii="Times New Roman" w:hAnsi="Times New Roman" w:cs="Times New Roman"/>
-          <w:sz w:val="24"/>
-          <w:szCs w:val="24"/>
-        </w:rPr>
-        <w:t xml:space="preserve">Mentored junior and mid-level developers.  </w:t>
-      </w:r>
-      <w:r>
-        <w:rPr>
-          <w:rFonts w:ascii="Times New Roman" w:hAnsi="Times New Roman" w:cs="Times New Roman"/>
-          <w:sz w:val="24"/>
-          <w:szCs w:val="24"/>
-        </w:rPr>
-        <w:t>Used the CI pipeline to build to the various environments.</w:t>
+        <w:t>. Estimate and assign stories to sprints. Mentored junior and mid-level developers.  Used the CI pipeline to build to the various environments.</w:t>
       </w:r>
     </w:p>
     <w:p>
@@ -1011,39 +851,7 @@
           <w:sz w:val="24"/>
           <w:szCs w:val="24"/>
         </w:rPr>
-        <w:t>Document</w:t>
-      </w:r>
-      <w:r>
-        <w:rPr>
-          <w:rFonts w:ascii="Times New Roman" w:hAnsi="Times New Roman" w:cs="Times New Roman"/>
-          <w:sz w:val="24"/>
-          <w:szCs w:val="24"/>
-        </w:rPr>
-        <w:t>ed</w:t>
-      </w:r>
-      <w:r>
-        <w:rPr>
-          <w:rFonts w:ascii="Times New Roman" w:hAnsi="Times New Roman" w:cs="Times New Roman"/>
-          <w:sz w:val="24"/>
-          <w:szCs w:val="24"/>
-        </w:rPr>
-        <w:t xml:space="preserve"> those practices as guides using Docusaurus</w:t>
-      </w:r>
-      <w:r>
-        <w:rPr>
-          <w:rFonts w:ascii="Times New Roman" w:hAnsi="Times New Roman" w:cs="Times New Roman"/>
-          <w:sz w:val="24"/>
-          <w:szCs w:val="24"/>
-        </w:rPr>
-        <w:t xml:space="preserve"> and CollabNet</w:t>
-      </w:r>
-      <w:r>
-        <w:rPr>
-          <w:rFonts w:ascii="Times New Roman" w:hAnsi="Times New Roman" w:cs="Times New Roman"/>
-          <w:sz w:val="24"/>
-          <w:szCs w:val="24"/>
-        </w:rPr>
-        <w:t xml:space="preserve">.  </w:t>
+        <w:t xml:space="preserve">Documented those practices as guides using Docusaurus and CollabNet.  </w:t>
       </w:r>
       <w:r>
         <w:rPr>
@@ -1090,31 +898,7 @@
           <w:sz w:val="24"/>
           <w:szCs w:val="24"/>
         </w:rPr>
-        <w:t xml:space="preserve">Implemented </w:t>
-      </w:r>
-      <w:r>
-        <w:rPr>
-          <w:rFonts w:ascii="Times New Roman" w:hAnsi="Times New Roman" w:cs="Times New Roman"/>
-          <w:sz w:val="24"/>
-          <w:szCs w:val="24"/>
-        </w:rPr>
-        <w:t xml:space="preserve">front end </w:t>
-      </w:r>
-      <w:r>
-        <w:rPr>
-          <w:rFonts w:ascii="Times New Roman" w:hAnsi="Times New Roman" w:cs="Times New Roman"/>
-          <w:sz w:val="24"/>
-          <w:szCs w:val="24"/>
-        </w:rPr>
-        <w:t>SAAM Request capabilities</w:t>
-      </w:r>
-      <w:r>
-        <w:rPr>
-          <w:rFonts w:ascii="Times New Roman" w:hAnsi="Times New Roman" w:cs="Times New Roman"/>
-          <w:sz w:val="24"/>
-          <w:szCs w:val="24"/>
-        </w:rPr>
-        <w:t xml:space="preserve"> utilizing React, TypeScript, and Material UI.</w:t>
+        <w:t>Implemented front end SAAM Request capabilities utilizing React, TypeScript, and Material UI.  Created automated tests using Cypress, Jest, and Jasmine for unit and integration testing.</w:t>
       </w:r>
     </w:p>
     <w:p>
@@ -1137,79 +921,7 @@
           <w:sz w:val="24"/>
           <w:szCs w:val="24"/>
         </w:rPr>
-        <w:t xml:space="preserve">Implemented ArcGIS </w:t>
-      </w:r>
-      <w:r>
-        <w:rPr>
-          <w:rFonts w:ascii="Times New Roman" w:hAnsi="Times New Roman" w:cs="Times New Roman"/>
-          <w:sz w:val="24"/>
-          <w:szCs w:val="24"/>
-        </w:rPr>
-        <w:t>m</w:t>
-      </w:r>
-      <w:r>
-        <w:rPr>
-          <w:rFonts w:ascii="Times New Roman" w:hAnsi="Times New Roman" w:cs="Times New Roman"/>
-          <w:sz w:val="24"/>
-          <w:szCs w:val="24"/>
-        </w:rPr>
-        <w:t>ap</w:t>
-      </w:r>
-      <w:r>
-        <w:rPr>
-          <w:rFonts w:ascii="Times New Roman" w:hAnsi="Times New Roman" w:cs="Times New Roman"/>
-          <w:sz w:val="24"/>
-          <w:szCs w:val="24"/>
-        </w:rPr>
-        <w:t>ping capabilities</w:t>
-      </w:r>
-      <w:r>
-        <w:rPr>
-          <w:rFonts w:ascii="Times New Roman" w:hAnsi="Times New Roman" w:cs="Times New Roman"/>
-          <w:sz w:val="24"/>
-          <w:szCs w:val="24"/>
-        </w:rPr>
-        <w:t xml:space="preserve"> into the CAMPS application. </w:t>
-      </w:r>
-      <w:r>
-        <w:rPr>
-          <w:rFonts w:ascii="Times New Roman" w:hAnsi="Times New Roman" w:cs="Times New Roman"/>
-          <w:sz w:val="24"/>
-          <w:szCs w:val="24"/>
-        </w:rPr>
-        <w:t xml:space="preserve">Mapping capabilities included plotting </w:t>
-      </w:r>
-      <w:r>
-        <w:rPr>
-          <w:rFonts w:ascii="Times New Roman" w:hAnsi="Times New Roman" w:cs="Times New Roman"/>
-          <w:sz w:val="24"/>
-          <w:szCs w:val="24"/>
-        </w:rPr>
-        <w:t>Air Force bases</w:t>
-      </w:r>
-      <w:r>
-        <w:rPr>
-          <w:rFonts w:ascii="Times New Roman" w:hAnsi="Times New Roman" w:cs="Times New Roman"/>
-          <w:sz w:val="24"/>
-          <w:szCs w:val="24"/>
-        </w:rPr>
-        <w:t>, resources at the bases, flight paths of missions, and Air Refueling Tracks.</w:t>
-      </w:r>
-      <w:r>
-        <w:rPr>
-          <w:rFonts w:ascii="Times New Roman" w:hAnsi="Times New Roman" w:cs="Times New Roman"/>
-          <w:sz w:val="24"/>
-          <w:szCs w:val="24"/>
-        </w:rPr>
-        <w:t xml:space="preserve">  </w:t>
-      </w:r>
-      <w:r>
-        <w:rPr>
-          <w:rFonts w:ascii="Times New Roman" w:hAnsi="Times New Roman" w:cs="Times New Roman"/>
-          <w:sz w:val="24"/>
-          <w:szCs w:val="24"/>
-        </w:rPr>
-        <w:t>It also provided capabilities to search and filter any of those points.</w:t>
+        <w:t>Implemented RESTful services for the front end SAAM Request using Java Spring Boot.  Created automated tests using JUnit and Cypress for unit and integration testing.</w:t>
       </w:r>
     </w:p>
     <w:p>
@@ -1232,7 +944,7 @@
           <w:sz w:val="24"/>
           <w:szCs w:val="24"/>
         </w:rPr>
-        <w:t>Implemented new RESTful service</w:t>
+        <w:t>I</w:t>
       </w:r>
       <w:r>
         <w:rPr>
@@ -1240,7 +952,7 @@
           <w:sz w:val="24"/>
           <w:szCs w:val="24"/>
         </w:rPr>
-        <w:t>s</w:t>
+        <w:t xml:space="preserve">mplemented ArcGIS </w:t>
       </w:r>
       <w:r>
         <w:rPr>
@@ -1248,7 +960,7 @@
           <w:sz w:val="24"/>
           <w:szCs w:val="24"/>
         </w:rPr>
-        <w:t xml:space="preserve"> into DMR to utilize a new alternate data source.</w:t>
+        <w:t>m</w:t>
       </w:r>
       <w:r>
         <w:rPr>
@@ -1256,7 +968,31 @@
           <w:sz w:val="24"/>
           <w:szCs w:val="24"/>
         </w:rPr>
-        <w:t xml:space="preserve">  Built the new services using Express JS.</w:t>
+        <w:t>ap</w:t>
+      </w:r>
+      <w:r>
+        <w:rPr>
+          <w:rFonts w:ascii="Times New Roman" w:hAnsi="Times New Roman" w:cs="Times New Roman"/>
+          <w:sz w:val="24"/>
+          <w:szCs w:val="24"/>
+        </w:rPr>
+        <w:t>ping capabilities</w:t>
+      </w:r>
+      <w:r>
+        <w:rPr>
+          <w:rFonts w:ascii="Times New Roman" w:hAnsi="Times New Roman" w:cs="Times New Roman"/>
+          <w:sz w:val="24"/>
+          <w:szCs w:val="24"/>
+        </w:rPr>
+        <w:t xml:space="preserve"> into the CAMPS application. </w:t>
+      </w:r>
+      <w:r>
+        <w:rPr>
+          <w:rFonts w:ascii="Times New Roman" w:hAnsi="Times New Roman" w:cs="Times New Roman"/>
+          <w:sz w:val="24"/>
+          <w:szCs w:val="24"/>
+        </w:rPr>
+        <w:t>Mapping capabilities included plotting Air Force bases, resources at the bases, flight paths of missions, and Air Refueling Tracks.  It also provided capabilities to search and filter any of those points.</w:t>
       </w:r>
     </w:p>
     <w:p>
@@ -1279,23 +1015,7 @@
           <w:sz w:val="24"/>
           <w:szCs w:val="24"/>
         </w:rPr>
-        <w:t>Present</w:t>
-      </w:r>
-      <w:r>
-        <w:rPr>
-          <w:rFonts w:ascii="Times New Roman" w:hAnsi="Times New Roman" w:cs="Times New Roman"/>
-          <w:sz w:val="24"/>
-          <w:szCs w:val="24"/>
-        </w:rPr>
-        <w:t>ed</w:t>
-      </w:r>
-      <w:r>
-        <w:rPr>
-          <w:rFonts w:ascii="Times New Roman" w:hAnsi="Times New Roman" w:cs="Times New Roman"/>
-          <w:sz w:val="24"/>
-          <w:szCs w:val="24"/>
-        </w:rPr>
-        <w:t xml:space="preserve"> software to the acceptance team at the end of every Sprint.</w:t>
+        <w:t>Implemented new RESTful services into DMR to utilize a new alternate data source.  Built the new services using Express JS.</w:t>
       </w:r>
     </w:p>
     <w:p>
@@ -1318,7 +1038,7 @@
           <w:sz w:val="24"/>
           <w:szCs w:val="24"/>
         </w:rPr>
-        <w:t>Create</w:t>
+        <w:t xml:space="preserve">Worked with the DevOps team to create deployment and build scripts for containerization to the </w:t>
       </w:r>
       <w:r>
         <w:rPr>
@@ -1326,7 +1046,7 @@
           <w:sz w:val="24"/>
           <w:szCs w:val="24"/>
         </w:rPr>
-        <w:t>d</w:t>
+        <w:t>Kubernetes</w:t>
       </w:r>
       <w:r>
         <w:rPr>
@@ -1334,23 +1054,30 @@
           <w:sz w:val="24"/>
           <w:szCs w:val="24"/>
         </w:rPr>
-        <w:t xml:space="preserve"> features and decompose</w:t>
-      </w:r>
-      <w:r>
+        <w:t xml:space="preserve"> pods on Linux.</w:t>
+      </w:r>
+    </w:p>
+    <w:p>
+      <w:pPr>
+        <w:pStyle w:val="ListParagraph"/>
+        <w:numPr>
+          <w:ilvl w:val="0"/>
+          <w:numId w:val="19"/>
+        </w:numPr>
+        <w:spacing w:after="120" w:line="240" w:lineRule="auto"/>
         <w:rPr>
           <w:rFonts w:ascii="Times New Roman" w:hAnsi="Times New Roman" w:cs="Times New Roman"/>
           <w:sz w:val="24"/>
           <w:szCs w:val="24"/>
         </w:rPr>
-        <w:t>d</w:t>
-      </w:r>
+      </w:pPr>
       <w:r>
         <w:rPr>
           <w:rFonts w:ascii="Times New Roman" w:hAnsi="Times New Roman" w:cs="Times New Roman"/>
           <w:sz w:val="24"/>
           <w:szCs w:val="24"/>
         </w:rPr>
-        <w:t xml:space="preserve"> those into stories for </w:t>
+        <w:t>Present</w:t>
       </w:r>
       <w:r>
         <w:rPr>
@@ -1358,7 +1085,7 @@
           <w:sz w:val="24"/>
           <w:szCs w:val="24"/>
         </w:rPr>
-        <w:t>build planning</w:t>
+        <w:t>ed</w:t>
       </w:r>
       <w:r>
         <w:rPr>
@@ -1366,7 +1093,62 @@
           <w:sz w:val="24"/>
           <w:szCs w:val="24"/>
         </w:rPr>
-        <w:t>.</w:t>
+        <w:t xml:space="preserve"> software to the acceptance team at the end of every Sprint.</w:t>
+      </w:r>
+    </w:p>
+    <w:p>
+      <w:pPr>
+        <w:pStyle w:val="ListParagraph"/>
+        <w:numPr>
+          <w:ilvl w:val="0"/>
+          <w:numId w:val="19"/>
+        </w:numPr>
+        <w:spacing w:after="120" w:line="240" w:lineRule="auto"/>
+        <w:rPr>
+          <w:rFonts w:ascii="Times New Roman" w:hAnsi="Times New Roman" w:cs="Times New Roman"/>
+          <w:sz w:val="24"/>
+          <w:szCs w:val="24"/>
+        </w:rPr>
+      </w:pPr>
+      <w:r>
+        <w:rPr>
+          <w:rFonts w:ascii="Times New Roman" w:hAnsi="Times New Roman" w:cs="Times New Roman"/>
+          <w:sz w:val="24"/>
+          <w:szCs w:val="24"/>
+        </w:rPr>
+        <w:t>Create</w:t>
+      </w:r>
+      <w:r>
+        <w:rPr>
+          <w:rFonts w:ascii="Times New Roman" w:hAnsi="Times New Roman" w:cs="Times New Roman"/>
+          <w:sz w:val="24"/>
+          <w:szCs w:val="24"/>
+        </w:rPr>
+        <w:t>d</w:t>
+      </w:r>
+      <w:r>
+        <w:rPr>
+          <w:rFonts w:ascii="Times New Roman" w:hAnsi="Times New Roman" w:cs="Times New Roman"/>
+          <w:sz w:val="24"/>
+          <w:szCs w:val="24"/>
+        </w:rPr>
+        <w:t xml:space="preserve"> features and decompose</w:t>
+      </w:r>
+      <w:r>
+        <w:rPr>
+          <w:rFonts w:ascii="Times New Roman" w:hAnsi="Times New Roman" w:cs="Times New Roman"/>
+          <w:sz w:val="24"/>
+          <w:szCs w:val="24"/>
+        </w:rPr>
+        <w:t>d</w:t>
+      </w:r>
+      <w:r>
+        <w:rPr>
+          <w:rFonts w:ascii="Times New Roman" w:hAnsi="Times New Roman" w:cs="Times New Roman"/>
+          <w:sz w:val="24"/>
+          <w:szCs w:val="24"/>
+        </w:rPr>
+        <w:t xml:space="preserve"> those into stories for build planning.</w:t>
       </w:r>
     </w:p>
     <w:p>
@@ -1392,27 +1174,15 @@
         <w:rPr>
           <w:lang w:val="en-US"/>
         </w:rPr>
+        <w:t xml:space="preserve"> React, Redux, Java, Spring Boot,</w:t>
+      </w:r>
+      <w:r>
         <w:t xml:space="preserve"> </w:t>
       </w:r>
       <w:r>
         <w:rPr>
           <w:lang w:val="en-US"/>
         </w:rPr>
-        <w:t xml:space="preserve">React, </w:t>
-      </w:r>
-      <w:r>
-        <w:rPr>
-          <w:lang w:val="en-US"/>
-        </w:rPr>
-        <w:t>Redux,</w:t>
-      </w:r>
-      <w:r>
-        <w:t xml:space="preserve"> </w:t>
-      </w:r>
-      <w:r>
-        <w:rPr>
-          <w:lang w:val="en-US"/>
-        </w:rPr>
         <w:t xml:space="preserve">JavaScript, </w:t>
       </w:r>
       <w:r>
@@ -1425,7 +1195,16 @@
         <w:t>L</w:t>
       </w:r>
       <w:r>
-        <w:t>ab, Bit</w:t>
+        <w:t xml:space="preserve">ab, </w:t>
+      </w:r>
+      <w:r>
+        <w:rPr>
+          <w:lang w:val="en-US"/>
+        </w:rPr>
+        <w:t xml:space="preserve">Jenkins, </w:t>
+      </w:r>
+      <w:r>
+        <w:t>Bit</w:t>
       </w:r>
       <w:r>
         <w:rPr>
@@ -1440,91 +1219,19 @@
         <w:rPr>
           <w:lang w:val="en-US"/>
         </w:rPr>
-        <w:t xml:space="preserve">, </w:t>
-      </w:r>
-      <w:r>
-        <w:rPr>
-          <w:lang w:val="en-US"/>
-        </w:rPr>
-        <w:t>Java,</w:t>
-      </w:r>
-      <w:r>
-        <w:rPr>
-          <w:lang w:val="en-US"/>
-        </w:rPr>
-        <w:t xml:space="preserve"> Spring,</w:t>
-      </w:r>
-      <w:r>
-        <w:rPr>
-          <w:lang w:val="en-US"/>
-        </w:rPr>
-        <w:t xml:space="preserve"> </w:t>
-      </w:r>
-      <w:r>
-        <w:rPr>
-          <w:lang w:val="en-US"/>
-        </w:rPr>
-        <w:t>Postman, SoapUI, ArcGIS</w:t>
-      </w:r>
-      <w:r>
-        <w:rPr>
-          <w:lang w:val="en-US"/>
-        </w:rPr>
-        <w:t xml:space="preserve">, Jest, </w:t>
-      </w:r>
-      <w:r>
-        <w:rPr>
-          <w:lang w:val="en-US"/>
-        </w:rPr>
-        <w:t xml:space="preserve">Jasmine, </w:t>
-      </w:r>
-      <w:r>
-        <w:rPr>
-          <w:lang w:val="en-US"/>
-        </w:rPr>
-        <w:t xml:space="preserve">Cypress, JUnit, Docusaurus, </w:t>
-      </w:r>
-      <w:r>
-        <w:rPr>
-          <w:lang w:val="en-US"/>
-        </w:rPr>
-        <w:t xml:space="preserve">CollabNet, </w:t>
-      </w:r>
-      <w:r>
-        <w:rPr>
-          <w:lang w:val="en-US"/>
-        </w:rPr>
-        <w:t>Jenkins, Angular</w:t>
-      </w:r>
-      <w:r>
-        <w:rPr>
-          <w:lang w:val="en-US"/>
-        </w:rPr>
-        <w:t>, Express JS</w:t>
-      </w:r>
-      <w:r>
-        <w:rPr>
-          <w:lang w:val="en-US"/>
-        </w:rPr>
-        <w:t>, Material U</w:t>
-      </w:r>
-      <w:r>
-        <w:rPr>
-          <w:lang w:val="en-US"/>
-        </w:rPr>
-        <w:t xml:space="preserve">I, </w:t>
-      </w:r>
-      <w:r>
-        <w:rPr>
-          <w:lang w:val="en-US"/>
-        </w:rPr>
-        <w:t xml:space="preserve">Prime React, </w:t>
-      </w:r>
-      <w:r>
-        <w:rPr>
-          <w:lang w:val="en-US"/>
-        </w:rPr>
-        <w:t>MongoDB</w:t>
+        <w:t xml:space="preserve">, Postman, SoapUI, ArcGIS, Jest, Jasmine, Cypress, JUnit, </w:t>
+      </w:r>
+      <w:r>
+        <w:rPr>
+          <w:lang w:val="en-US"/>
+        </w:rPr>
+        <w:t xml:space="preserve">Kubernetes, </w:t>
+      </w:r>
+      <w:r>
+        <w:rPr>
+          <w:lang w:val="en-US"/>
+        </w:rPr>
+        <w:t>Docusaurus, CollabNet, Jenkins, AngularJS, Angular, Express JS, Material UI, Prime React, MongoDB</w:t>
       </w:r>
     </w:p>
     <w:p>
@@ -1999,6 +1706,7 @@
           <w:rFonts w:eastAsia="Arial"/>
           <w:lang w:val="en-US"/>
         </w:rPr>
+        <w:lastRenderedPageBreak/>
         <w:t xml:space="preserve">Worked on </w:t>
       </w:r>
       <w:r>
@@ -2139,7 +1847,6 @@
           <w:rFonts w:eastAsia="Arial"/>
           <w:lang w:val="en-US"/>
         </w:rPr>
-        <w:lastRenderedPageBreak/>
         <w:t xml:space="preserve">Environment:  J2EE (Java, Servlet, SOAP Web Services, &amp; RESTful Web Services), </w:t>
       </w:r>
       <w:r>
@@ -2404,7 +2111,138 @@
           <w:rFonts w:eastAsia="Arial"/>
           <w:lang w:val="en-US"/>
         </w:rPr>
-        <w:t xml:space="preserve"> (SRI) prototype </w:t>
+        <w:t xml:space="preserve"> (SRI) prototype</w:t>
+      </w:r>
+      <w:r>
+        <w:rPr>
+          <w:rFonts w:eastAsia="Arial"/>
+          <w:lang w:val="en-US"/>
+        </w:rPr>
+        <w:t xml:space="preserve">. </w:t>
+      </w:r>
+      <w:r>
+        <w:rPr>
+          <w:rFonts w:eastAsia="Arial"/>
+          <w:lang w:val="en-US"/>
+        </w:rPr>
+        <w:t xml:space="preserve">SRI is an aggregate system that pulls data from multiple different systems and presents them real time to a weigh station operator in a dashboard format. The system pulls information via RESTful web services from scales, Federal systems, and an iPhone application.  </w:t>
+      </w:r>
+      <w:r>
+        <w:rPr>
+          <w:rFonts w:eastAsia="Arial"/>
+          <w:lang w:val="en-US"/>
+        </w:rPr>
+        <w:t>SRI was deployed s</w:t>
+      </w:r>
+      <w:r>
+        <w:rPr>
+          <w:rFonts w:eastAsia="Arial"/>
+          <w:lang w:val="en-US"/>
+        </w:rPr>
+        <w:t>uccessfully at 2 weigh</w:t>
+      </w:r>
+      <w:r>
+        <w:rPr>
+          <w:rFonts w:eastAsia="Arial"/>
+          <w:lang w:val="en-US"/>
+        </w:rPr>
+        <w:t xml:space="preserve"> stations</w:t>
+      </w:r>
+      <w:r>
+        <w:rPr>
+          <w:rFonts w:eastAsia="Arial"/>
+          <w:lang w:val="en-US"/>
+        </w:rPr>
+        <w:t>.</w:t>
+      </w:r>
+      <w:r>
+        <w:rPr>
+          <w:rFonts w:eastAsia="Arial"/>
+          <w:lang w:val="en-US"/>
+        </w:rPr>
+        <w:t xml:space="preserve">  Wrote the Software Architecture Document and the Software Design Document.  </w:t>
+      </w:r>
+      <w:r>
+        <w:rPr>
+          <w:rFonts w:eastAsia="Arial"/>
+          <w:lang w:val="en-US"/>
+        </w:rPr>
+        <w:t>Led the</w:t>
+      </w:r>
+      <w:r>
+        <w:rPr>
+          <w:rFonts w:eastAsia="Arial"/>
+          <w:lang w:val="en-US"/>
+        </w:rPr>
+        <w:t xml:space="preserve"> efforts to establish relationships with outside government and commerc</w:t>
+      </w:r>
+      <w:r>
+        <w:rPr>
+          <w:rFonts w:eastAsia="Arial"/>
+          <w:lang w:val="en-US"/>
+        </w:rPr>
+        <w:t>ial organization</w:t>
+      </w:r>
+      <w:r>
+        <w:rPr>
+          <w:rFonts w:eastAsia="Arial"/>
+          <w:lang w:val="en-US"/>
+        </w:rPr>
+        <w:t xml:space="preserve"> </w:t>
+      </w:r>
+      <w:r>
+        <w:rPr>
+          <w:rFonts w:eastAsia="Arial"/>
+          <w:lang w:val="en-US"/>
+        </w:rPr>
+        <w:t>culminating</w:t>
+      </w:r>
+      <w:r>
+        <w:rPr>
+          <w:rFonts w:eastAsia="Arial"/>
+          <w:lang w:val="en-US"/>
+        </w:rPr>
+        <w:t xml:space="preserve"> to the sharing of data from multiple different systems.  Designed, developed, and implemented the n-tiered web system.</w:t>
+      </w:r>
+    </w:p>
+    <w:p>
+      <w:pPr>
+        <w:numPr>
+          <w:ilvl w:val="0"/>
+          <w:numId w:val="16"/>
+        </w:numPr>
+        <w:rPr>
+          <w:rFonts w:eastAsia="Arial"/>
+          <w:lang w:val="en-US"/>
+        </w:rPr>
+      </w:pPr>
+      <w:r>
+        <w:rPr>
+          <w:rFonts w:eastAsia="Arial"/>
+          <w:lang w:val="en-US"/>
+        </w:rPr>
+        <w:t>Redesigned the Weather Data Environment</w:t>
+      </w:r>
+      <w:r>
+        <w:rPr>
+          <w:rFonts w:eastAsia="Arial"/>
+          <w:lang w:val="en-US"/>
+        </w:rPr>
+        <w:t xml:space="preserve"> (WxDE)</w:t>
+      </w:r>
+      <w:r>
+        <w:rPr>
+          <w:rFonts w:eastAsia="Arial"/>
+          <w:lang w:val="en-US"/>
+        </w:rPr>
+        <w:t xml:space="preserve"> website</w:t>
+      </w:r>
+      <w:r>
+        <w:rPr>
+          <w:rFonts w:eastAsia="Arial"/>
+          <w:lang w:val="en-US"/>
+        </w:rPr>
+        <w:t xml:space="preserve">, </w:t>
       </w:r>
       <w:hyperlink r:id="rId9" w:history="1">
         <w:r>
@@ -2413,7 +2251,23 @@
             <w:rFonts w:eastAsia="Arial"/>
             <w:lang w:val="en-US"/>
           </w:rPr>
-          <w:t>http://sri.leidosweb.com/DashCon/</w:t>
+          <w:t>https://wxde.fh</w:t>
+        </w:r>
+        <w:r>
+          <w:rPr>
+            <w:rStyle w:val="Hyperlink"/>
+            <w:rFonts w:eastAsia="Arial"/>
+            <w:lang w:val="en-US"/>
+          </w:rPr>
+          <w:t>w</w:t>
+        </w:r>
+        <w:r>
+          <w:rPr>
+            <w:rStyle w:val="Hyperlink"/>
+            <w:rFonts w:eastAsia="Arial"/>
+            <w:lang w:val="en-US"/>
+          </w:rPr>
+          <w:t>a.dot.gov</w:t>
         </w:r>
       </w:hyperlink>
       <w:r>
@@ -2421,91 +2275,49 @@
           <w:rFonts w:eastAsia="Arial"/>
           <w:lang w:val="en-US"/>
         </w:rPr>
-        <w:t xml:space="preserve">. </w:t>
-      </w:r>
-      <w:r>
-        <w:rPr>
-          <w:rFonts w:eastAsia="Arial"/>
-          <w:lang w:val="en-US"/>
-        </w:rPr>
-        <w:t xml:space="preserve">SRI is an aggregate system that pulls data from multiple different systems and presents them real time to a weigh station operator in a dashboard format. The system pulls information via RESTful web services from scales, Federal systems, and an iPhone application.  </w:t>
-      </w:r>
-      <w:r>
-        <w:rPr>
-          <w:rFonts w:eastAsia="Arial"/>
-          <w:lang w:val="en-US"/>
-        </w:rPr>
-        <w:t>SRI was deployed s</w:t>
-      </w:r>
-      <w:r>
-        <w:rPr>
-          <w:rFonts w:eastAsia="Arial"/>
-          <w:lang w:val="en-US"/>
-        </w:rPr>
-        <w:t>uccessfully at 2 weigh</w:t>
-      </w:r>
-      <w:r>
-        <w:rPr>
-          <w:rFonts w:eastAsia="Arial"/>
-          <w:lang w:val="en-US"/>
-        </w:rPr>
-        <w:t xml:space="preserve"> stations</w:t>
-      </w:r>
-      <w:r>
-        <w:rPr>
-          <w:rFonts w:eastAsia="Arial"/>
-          <w:lang w:val="en-US"/>
-        </w:rPr>
-        <w:t>.</w:t>
-      </w:r>
-      <w:r>
-        <w:rPr>
-          <w:rFonts w:eastAsia="Arial"/>
-          <w:lang w:val="en-US"/>
-        </w:rPr>
-        <w:t xml:space="preserve">  Wrote the Software Architecture Document and the Software Design Document.  </w:t>
-      </w:r>
-      <w:r>
-        <w:rPr>
-          <w:rFonts w:eastAsia="Arial"/>
-          <w:lang w:val="en-US"/>
-        </w:rPr>
-        <w:t>Led the</w:t>
-      </w:r>
-      <w:r>
-        <w:rPr>
-          <w:rFonts w:eastAsia="Arial"/>
-          <w:lang w:val="en-US"/>
-        </w:rPr>
-        <w:t xml:space="preserve"> efforts to establish relationships with outside government and commerc</w:t>
-      </w:r>
-      <w:r>
-        <w:rPr>
-          <w:rFonts w:eastAsia="Arial"/>
-          <w:lang w:val="en-US"/>
-        </w:rPr>
-        <w:t>ial organization</w:t>
-      </w:r>
-      <w:r>
-        <w:rPr>
-          <w:rFonts w:eastAsia="Arial"/>
-          <w:lang w:val="en-US"/>
-        </w:rPr>
-        <w:t xml:space="preserve"> </w:t>
-      </w:r>
-      <w:r>
-        <w:rPr>
-          <w:rFonts w:eastAsia="Arial"/>
-          <w:lang w:val="en-US"/>
-        </w:rPr>
-        <w:t>culminating</w:t>
-      </w:r>
-      <w:r>
-        <w:rPr>
-          <w:rFonts w:eastAsia="Arial"/>
-          <w:lang w:val="en-US"/>
-        </w:rPr>
-        <w:t xml:space="preserve"> to the sharing of data from multiple different systems.  Designed, developed, and implemented the n-tiered web system.</w:t>
+        <w:t>.  The Weather Data Environment (WxDE) is research project that collects and shares transportation-related weather data, with a particular focus on weather data related to connected vehicle applications. The WxDE collects data in real-time from both fixed environmental sensor stations and mobile sources. The WxDE computes value-added enhancements to this data, such as by computing quality check values for observed data and computing inferred weather parameters from vehicle data (e.g., inferring precipitation based on windshield wiper activation). The WxDE archives both collected and computed data. The WxDE supports subscriptions for access to real-time data in near real generated by individual weather-related connected vehicle projects.</w:t>
+      </w:r>
+      <w:r>
+        <w:rPr>
+          <w:rFonts w:eastAsia="Arial"/>
+          <w:lang w:val="en-US"/>
+        </w:rPr>
+        <w:t xml:space="preserve">  </w:t>
+      </w:r>
+      <w:r>
+        <w:rPr>
+          <w:rFonts w:eastAsia="Arial"/>
+          <w:lang w:val="en-US"/>
+        </w:rPr>
+        <w:t xml:space="preserve">Responsibilities included the redesign of the website to include the presentation, business, and data layers.  Implemented newer technologies to the web site such as </w:t>
+      </w:r>
+      <w:r>
+        <w:rPr>
+          <w:rFonts w:eastAsia="Arial"/>
+          <w:lang w:val="en-US"/>
+        </w:rPr>
+        <w:t xml:space="preserve">Angular, </w:t>
+      </w:r>
+      <w:r>
+        <w:rPr>
+          <w:rFonts w:eastAsia="Arial"/>
+          <w:lang w:val="en-US"/>
+        </w:rPr>
+        <w:t>jQuery</w:t>
+      </w:r>
+      <w:r>
+        <w:rPr>
+          <w:rFonts w:eastAsia="Arial"/>
+          <w:lang w:val="en-US"/>
+        </w:rPr>
+        <w:t>,</w:t>
+      </w:r>
+      <w:r>
+        <w:rPr>
+          <w:rFonts w:eastAsia="Arial"/>
+          <w:lang w:val="en-US"/>
+        </w:rPr>
+        <w:t xml:space="preserve"> and Java RESTful web services.</w:t>
       </w:r>
     </w:p>
     <w:p>
@@ -2524,28 +2336,315 @@
           <w:rFonts w:eastAsia="Arial"/>
           <w:lang w:val="en-US"/>
         </w:rPr>
-        <w:t>Redesigned the Weather Data Environment</w:t>
-      </w:r>
-      <w:r>
-        <w:rPr>
-          <w:rFonts w:eastAsia="Arial"/>
-          <w:lang w:val="en-US"/>
-        </w:rPr>
-        <w:t xml:space="preserve"> (WxDE)</w:t>
-      </w:r>
-      <w:r>
-        <w:rPr>
-          <w:rFonts w:eastAsia="Arial"/>
-          <w:lang w:val="en-US"/>
-        </w:rPr>
-        <w:t xml:space="preserve"> website</w:t>
-      </w:r>
-      <w:r>
-        <w:rPr>
-          <w:rFonts w:eastAsia="Arial"/>
-          <w:lang w:val="en-US"/>
-        </w:rPr>
-        <w:t xml:space="preserve">, </w:t>
+        <w:t xml:space="preserve">Implemented the </w:t>
+      </w:r>
+      <w:r>
+        <w:rPr>
+          <w:rFonts w:eastAsia="Arial"/>
+          <w:lang w:val="en-US"/>
+        </w:rPr>
+        <w:t>Open-Source</w:t>
+      </w:r>
+      <w:r>
+        <w:rPr>
+          <w:rFonts w:eastAsia="Arial"/>
+          <w:lang w:val="en-US"/>
+        </w:rPr>
+        <w:t xml:space="preserve"> Application Development Portal </w:t>
+      </w:r>
+      <w:r>
+        <w:rPr>
+          <w:rFonts w:eastAsia="Arial"/>
+          <w:lang w:val="en-US"/>
+        </w:rPr>
+        <w:t>(</w:t>
+      </w:r>
+      <w:r>
+        <w:rPr>
+          <w:rFonts w:eastAsia="Arial"/>
+          <w:lang w:val="en-US"/>
+        </w:rPr>
+        <w:t>OSADP</w:t>
+      </w:r>
+      <w:r>
+        <w:rPr>
+          <w:rFonts w:eastAsia="Arial"/>
+          <w:lang w:val="en-US"/>
+        </w:rPr>
+        <w:t>)</w:t>
+      </w:r>
+      <w:r>
+        <w:rPr>
+          <w:rFonts w:eastAsia="Arial"/>
+          <w:lang w:val="en-US"/>
+        </w:rPr>
+        <w:t xml:space="preserve"> system for the USDOT Dynamic Mobility Applications.  </w:t>
+      </w:r>
+      <w:r>
+        <w:rPr>
+          <w:rFonts w:eastAsia="Arial"/>
+          <w:lang w:val="en-US"/>
+        </w:rPr>
+        <w:t>D</w:t>
+      </w:r>
+      <w:r>
+        <w:rPr>
+          <w:rFonts w:eastAsia="Arial"/>
+          <w:lang w:val="en-US"/>
+        </w:rPr>
+        <w:t xml:space="preserve">uties involved setting up the TeamForge environment on the Amazon Cloud.  </w:t>
+      </w:r>
+      <w:r>
+        <w:rPr>
+          <w:rFonts w:eastAsia="Arial"/>
+          <w:lang w:val="en-US"/>
+        </w:rPr>
+        <w:t>W</w:t>
+      </w:r>
+      <w:r>
+        <w:rPr>
+          <w:rFonts w:eastAsia="Arial"/>
+          <w:lang w:val="en-US"/>
+        </w:rPr>
+        <w:t xml:space="preserve">orked in coordination with the </w:t>
+      </w:r>
+      <w:r>
+        <w:rPr>
+          <w:rFonts w:eastAsia="Arial"/>
+          <w:lang w:val="en-US"/>
+        </w:rPr>
+        <w:t>Collab</w:t>
+      </w:r>
+      <w:r>
+        <w:rPr>
+          <w:rFonts w:eastAsia="Arial"/>
+          <w:lang w:val="en-US"/>
+        </w:rPr>
+        <w:t>N</w:t>
+      </w:r>
+      <w:r>
+        <w:rPr>
+          <w:rFonts w:eastAsia="Arial"/>
+          <w:lang w:val="en-US"/>
+        </w:rPr>
+        <w:t xml:space="preserve">et </w:t>
+      </w:r>
+      <w:r>
+        <w:rPr>
+          <w:rFonts w:eastAsia="Arial"/>
+          <w:lang w:val="en-US"/>
+        </w:rPr>
+        <w:t xml:space="preserve">team to implement the newest version of the software with the security restrictions of the RedHat Linux Operating System that was hosted in the Amazon Cloud.  This involved working the </w:t>
+      </w:r>
+      <w:r>
+        <w:rPr>
+          <w:rFonts w:eastAsia="Arial"/>
+          <w:lang w:val="en-US"/>
+        </w:rPr>
+        <w:t>Collab</w:t>
+      </w:r>
+      <w:r>
+        <w:rPr>
+          <w:rFonts w:eastAsia="Arial"/>
+          <w:lang w:val="en-US"/>
+        </w:rPr>
+        <w:t>N</w:t>
+      </w:r>
+      <w:r>
+        <w:rPr>
+          <w:rFonts w:eastAsia="Arial"/>
+          <w:lang w:val="en-US"/>
+        </w:rPr>
+        <w:t xml:space="preserve">et </w:t>
+      </w:r>
+      <w:r>
+        <w:rPr>
+          <w:rFonts w:eastAsia="Arial"/>
+          <w:lang w:val="en-US"/>
+        </w:rPr>
+        <w:t xml:space="preserve">developers and even resulted in </w:t>
+      </w:r>
+      <w:r>
+        <w:rPr>
+          <w:rFonts w:eastAsia="Arial"/>
+          <w:lang w:val="en-US"/>
+        </w:rPr>
+        <w:t>Collab</w:t>
+      </w:r>
+      <w:r>
+        <w:rPr>
+          <w:rFonts w:eastAsia="Arial"/>
+          <w:lang w:val="en-US"/>
+        </w:rPr>
+        <w:t>N</w:t>
+      </w:r>
+      <w:r>
+        <w:rPr>
+          <w:rFonts w:eastAsia="Arial"/>
+          <w:lang w:val="en-US"/>
+        </w:rPr>
+        <w:t xml:space="preserve">et </w:t>
+      </w:r>
+      <w:r>
+        <w:rPr>
+          <w:rFonts w:eastAsia="Arial"/>
+          <w:lang w:val="en-US"/>
+        </w:rPr>
+        <w:t xml:space="preserve">rewriting their installation instructions for Amazon Cloud deployment.  </w:t>
+      </w:r>
+      <w:r>
+        <w:rPr>
+          <w:rFonts w:eastAsia="Arial"/>
+          <w:lang w:val="en-US"/>
+        </w:rPr>
+        <w:t>W</w:t>
+      </w:r>
+      <w:r>
+        <w:rPr>
+          <w:rFonts w:eastAsia="Arial"/>
+          <w:lang w:val="en-US"/>
+        </w:rPr>
+        <w:t xml:space="preserve">as also responsible for installing and configuring Subversion and Hudson.  Due to licensing costs, USDOT decided to move in another direction and implemented a more </w:t>
+      </w:r>
+      <w:r>
+        <w:rPr>
+          <w:rFonts w:eastAsia="Arial"/>
+          <w:lang w:val="en-US"/>
+        </w:rPr>
+        <w:t>cost-effective</w:t>
+      </w:r>
+      <w:r>
+        <w:rPr>
+          <w:rFonts w:eastAsia="Arial"/>
+          <w:lang w:val="en-US"/>
+        </w:rPr>
+        <w:t xml:space="preserve"> approach utilizing Joomla</w:t>
+      </w:r>
+      <w:r>
+        <w:rPr>
+          <w:rFonts w:eastAsia="Arial"/>
+          <w:lang w:val="en-US"/>
+        </w:rPr>
+        <w:t>.</w:t>
+      </w:r>
+    </w:p>
+    <w:p>
+      <w:pPr>
+        <w:numPr>
+          <w:ilvl w:val="0"/>
+          <w:numId w:val="16"/>
+        </w:numPr>
+        <w:rPr>
+          <w:rFonts w:eastAsia="Arial"/>
+          <w:lang w:val="en-US"/>
+        </w:rPr>
+      </w:pPr>
+      <w:r>
+        <w:rPr>
+          <w:rFonts w:eastAsia="Arial"/>
+          <w:lang w:val="en-US"/>
+        </w:rPr>
+        <w:t xml:space="preserve">Designed and developed a mobile application that was piloted for International Express Trucking (IXT).  The application was deployed on 25 iPhone 3GS’s that were distributed to IXT’s drivers.  The app allowed drivers to see a list of deliveries and pickups that were scheduled by the dispatcher for the day.  It also allowed the drivers to check off the deliveries and pickups as they completed them.  This information was communicated back and forth through RESTful web services.  There were 4 screens involved in the app and they contained 1 </w:t>
+      </w:r>
+      <w:r>
+        <w:rPr>
+          <w:rFonts w:eastAsia="Arial"/>
+          <w:lang w:val="en-US"/>
+        </w:rPr>
+        <w:lastRenderedPageBreak/>
+        <w:t>list screen and 3 detail screens.  The information included items like delivery type, address, contact information, and even a links to map the address or call the phone number provided.</w:t>
+      </w:r>
+    </w:p>
+    <w:p>
+      <w:pPr>
+        <w:numPr>
+          <w:ilvl w:val="0"/>
+          <w:numId w:val="16"/>
+        </w:numPr>
+        <w:rPr>
+          <w:rFonts w:eastAsia="Arial"/>
+          <w:lang w:val="en-US"/>
+        </w:rPr>
+      </w:pPr>
+      <w:r>
+        <w:rPr>
+          <w:rFonts w:eastAsia="Arial"/>
+          <w:lang w:val="en-US"/>
+        </w:rPr>
+        <w:t xml:space="preserve">Wrote a middle tier </w:t>
+      </w:r>
+      <w:r>
+        <w:rPr>
+          <w:rFonts w:eastAsia="Arial"/>
+          <w:lang w:val="en-US"/>
+        </w:rPr>
+        <w:t>web service that translated a SOAP web service into RESTful web service</w:t>
+      </w:r>
+      <w:r>
+        <w:rPr>
+          <w:rFonts w:eastAsia="Arial"/>
+          <w:lang w:val="en-US"/>
+        </w:rPr>
+        <w:t>s</w:t>
+      </w:r>
+      <w:r>
+        <w:rPr>
+          <w:rFonts w:eastAsia="Arial"/>
+          <w:lang w:val="en-US"/>
+        </w:rPr>
+        <w:t>.</w:t>
+      </w:r>
+    </w:p>
+    <w:p>
+      <w:pPr>
+        <w:numPr>
+          <w:ilvl w:val="0"/>
+          <w:numId w:val="16"/>
+        </w:numPr>
+        <w:rPr>
+          <w:rFonts w:eastAsia="Arial"/>
+          <w:lang w:val="en-US"/>
+        </w:rPr>
+      </w:pPr>
+      <w:r>
+        <w:rPr>
+          <w:rFonts w:eastAsia="Arial"/>
+          <w:lang w:val="en-US"/>
+        </w:rPr>
+        <w:t>Designed and developed a rich internet application prototype that allowed users to dynamically map out relationships between participants and partners within the supply chain.  The application then allowed organizations to generate customized Electronic Freight Management (EFM) deployment that allowed communication to the trading partners via web services.</w:t>
+      </w:r>
+    </w:p>
+    <w:p>
+      <w:pPr>
+        <w:numPr>
+          <w:ilvl w:val="0"/>
+          <w:numId w:val="16"/>
+        </w:numPr>
+        <w:rPr>
+          <w:rFonts w:eastAsia="Arial"/>
+          <w:lang w:val="en-US"/>
+        </w:rPr>
+      </w:pPr>
+      <w:r>
+        <w:rPr>
+          <w:rFonts w:eastAsia="Arial"/>
+          <w:lang w:val="en-US"/>
+        </w:rPr>
+        <w:t>Serve</w:t>
+      </w:r>
+      <w:r>
+        <w:rPr>
+          <w:rFonts w:eastAsia="Arial"/>
+          <w:lang w:val="en-US"/>
+        </w:rPr>
+        <w:t>d</w:t>
+      </w:r>
+      <w:r>
+        <w:rPr>
+          <w:rFonts w:eastAsia="Arial"/>
+          <w:lang w:val="en-US"/>
+        </w:rPr>
+        <w:t xml:space="preserve"> as a System administrator for the Pooled Fund website, </w:t>
       </w:r>
       <w:hyperlink r:id="rId10" w:history="1">
         <w:r>
@@ -2554,7 +2653,7 @@
             <w:rFonts w:eastAsia="Arial"/>
             <w:lang w:val="en-US"/>
           </w:rPr>
-          <w:t>https://wxde.fhwa.dot.gov</w:t>
+          <w:t>https://pooledfund.org/</w:t>
         </w:r>
       </w:hyperlink>
       <w:r>
@@ -2562,7 +2661,7 @@
           <w:rFonts w:eastAsia="Arial"/>
           <w:lang w:val="en-US"/>
         </w:rPr>
-        <w:t>.  The Weather Data Environment (WxDE) is research project that collects and shares transportation-related weather data, with a particular focus on weather data related to connected vehicle applications. The WxDE collects data in real-time from both fixed environmental sensor stations and mobile sources. The WxDE computes value-added enhancements to this data, such as by computing quality check values for observed data and computing inferred weather parameters from vehicle data (e.g., inferring precipitation based on windshield wiper activation). The WxDE archives both collected and computed data. The WxDE supports subscriptions for access to real-time data in near real generated by individual weather-related connected vehicle projects.</w:t>
+        <w:t>.</w:t>
       </w:r>
       <w:r>
         <w:rPr>
@@ -2576,88 +2675,6 @@
           <w:rFonts w:eastAsia="Arial"/>
           <w:lang w:val="en-US"/>
         </w:rPr>
-        <w:t xml:space="preserve">Responsibilities included the redesign of the website to include the presentation, business, and data layers.  Implemented newer technologies to the web site such as </w:t>
-      </w:r>
-      <w:r>
-        <w:rPr>
-          <w:rFonts w:eastAsia="Arial"/>
-          <w:lang w:val="en-US"/>
-        </w:rPr>
-        <w:t xml:space="preserve">Angular, </w:t>
-      </w:r>
-      <w:r>
-        <w:rPr>
-          <w:rFonts w:eastAsia="Arial"/>
-          <w:lang w:val="en-US"/>
-        </w:rPr>
-        <w:t>jQuery</w:t>
-      </w:r>
-      <w:r>
-        <w:rPr>
-          <w:rFonts w:eastAsia="Arial"/>
-          <w:lang w:val="en-US"/>
-        </w:rPr>
-        <w:t>,</w:t>
-      </w:r>
-      <w:r>
-        <w:rPr>
-          <w:rFonts w:eastAsia="Arial"/>
-          <w:lang w:val="en-US"/>
-        </w:rPr>
-        <w:t xml:space="preserve"> and Java RESTful web services.</w:t>
-      </w:r>
-    </w:p>
-    <w:p>
-      <w:pPr>
-        <w:numPr>
-          <w:ilvl w:val="0"/>
-          <w:numId w:val="16"/>
-        </w:numPr>
-        <w:rPr>
-          <w:rFonts w:eastAsia="Arial"/>
-          <w:lang w:val="en-US"/>
-        </w:rPr>
-      </w:pPr>
-      <w:r>
-        <w:rPr>
-          <w:rFonts w:eastAsia="Arial"/>
-          <w:lang w:val="en-US"/>
-        </w:rPr>
-        <w:t xml:space="preserve">Implemented the current Open Source Application Development Portal </w:t>
-      </w:r>
-      <w:r>
-        <w:rPr>
-          <w:rFonts w:eastAsia="Arial"/>
-          <w:lang w:val="en-US"/>
-        </w:rPr>
-        <w:t>(</w:t>
-      </w:r>
-      <w:r>
-        <w:rPr>
-          <w:rFonts w:eastAsia="Arial"/>
-          <w:lang w:val="en-US"/>
-        </w:rPr>
-        <w:t>OSADP</w:t>
-      </w:r>
-      <w:r>
-        <w:rPr>
-          <w:rFonts w:eastAsia="Arial"/>
-          <w:lang w:val="en-US"/>
-        </w:rPr>
-        <w:t>)</w:t>
-      </w:r>
-      <w:r>
-        <w:rPr>
-          <w:rFonts w:eastAsia="Arial"/>
-          <w:lang w:val="en-US"/>
-        </w:rPr>
-        <w:t xml:space="preserve"> system for the USDOT Dynamic Mobility Applications.  </w:t>
-      </w:r>
-      <w:r>
-        <w:rPr>
-          <w:rFonts w:eastAsia="Arial"/>
-          <w:lang w:val="en-US"/>
-        </w:rPr>
         <w:t>D</w:t>
       </w:r>
       <w:r>
@@ -2665,224 +2682,7 @@
           <w:rFonts w:eastAsia="Arial"/>
           <w:lang w:val="en-US"/>
         </w:rPr>
-        <w:t xml:space="preserve">uties involved setting up the TeamForge environment on the Amazon Cloud.  </w:t>
-      </w:r>
-      <w:r>
-        <w:rPr>
-          <w:rFonts w:eastAsia="Arial"/>
-          <w:lang w:val="en-US"/>
-        </w:rPr>
-        <w:t>W</w:t>
-      </w:r>
-      <w:r>
-        <w:rPr>
-          <w:rFonts w:eastAsia="Arial"/>
-          <w:lang w:val="en-US"/>
-        </w:rPr>
-        <w:t xml:space="preserve">orked in coordination with the </w:t>
-      </w:r>
-      <w:r>
-        <w:rPr>
-          <w:rFonts w:eastAsia="Arial"/>
-          <w:lang w:val="en-US"/>
-        </w:rPr>
-        <w:t>Collab</w:t>
-      </w:r>
-      <w:r>
-        <w:rPr>
-          <w:rFonts w:eastAsia="Arial"/>
-          <w:lang w:val="en-US"/>
-        </w:rPr>
-        <w:t>N</w:t>
-      </w:r>
-      <w:r>
-        <w:rPr>
-          <w:rFonts w:eastAsia="Arial"/>
-          <w:lang w:val="en-US"/>
-        </w:rPr>
-        <w:t xml:space="preserve">et </w:t>
-      </w:r>
-      <w:r>
-        <w:rPr>
-          <w:rFonts w:eastAsia="Arial"/>
-          <w:lang w:val="en-US"/>
-        </w:rPr>
-        <w:t xml:space="preserve">team to implement the newest version of the software with the security restrictions of the RedHat Linux Operating System that was hosted in the Amazon Cloud.  This involved working the </w:t>
-      </w:r>
-      <w:r>
-        <w:rPr>
-          <w:rFonts w:eastAsia="Arial"/>
-          <w:lang w:val="en-US"/>
-        </w:rPr>
-        <w:t>Collab</w:t>
-      </w:r>
-      <w:r>
-        <w:rPr>
-          <w:rFonts w:eastAsia="Arial"/>
-          <w:lang w:val="en-US"/>
-        </w:rPr>
-        <w:t>N</w:t>
-      </w:r>
-      <w:r>
-        <w:rPr>
-          <w:rFonts w:eastAsia="Arial"/>
-          <w:lang w:val="en-US"/>
-        </w:rPr>
-        <w:t xml:space="preserve">et </w:t>
-      </w:r>
-      <w:r>
-        <w:rPr>
-          <w:rFonts w:eastAsia="Arial"/>
-          <w:lang w:val="en-US"/>
-        </w:rPr>
-        <w:t xml:space="preserve">developers and even resulted in </w:t>
-      </w:r>
-      <w:r>
-        <w:rPr>
-          <w:rFonts w:eastAsia="Arial"/>
-          <w:lang w:val="en-US"/>
-        </w:rPr>
-        <w:t>Collab</w:t>
-      </w:r>
-      <w:r>
-        <w:rPr>
-          <w:rFonts w:eastAsia="Arial"/>
-          <w:lang w:val="en-US"/>
-        </w:rPr>
-        <w:t>N</w:t>
-      </w:r>
-      <w:r>
-        <w:rPr>
-          <w:rFonts w:eastAsia="Arial"/>
-          <w:lang w:val="en-US"/>
-        </w:rPr>
-        <w:t xml:space="preserve">et </w:t>
-      </w:r>
-      <w:r>
-        <w:rPr>
-          <w:rFonts w:eastAsia="Arial"/>
-          <w:lang w:val="en-US"/>
-        </w:rPr>
-        <w:t xml:space="preserve">rewriting their installation instructions for Amazon Cloud deployment.  </w:t>
-      </w:r>
-      <w:r>
-        <w:rPr>
-          <w:rFonts w:eastAsia="Arial"/>
-          <w:lang w:val="en-US"/>
-        </w:rPr>
-        <w:t>W</w:t>
-      </w:r>
-      <w:r>
-        <w:rPr>
-          <w:rFonts w:eastAsia="Arial"/>
-          <w:lang w:val="en-US"/>
-        </w:rPr>
-        <w:t>as also responsible for installing and configuring Subversion and Hudson.  Due to licensing costs, USDOT decided to move in another direction and implemented a more cost effective approach utilizing Joomla</w:t>
-      </w:r>
-      <w:r>
-        <w:rPr>
-          <w:rFonts w:eastAsia="Arial"/>
-          <w:lang w:val="en-US"/>
-        </w:rPr>
-        <w:t>.</w:t>
-      </w:r>
-    </w:p>
-    <w:p>
-      <w:pPr>
-        <w:numPr>
-          <w:ilvl w:val="0"/>
-          <w:numId w:val="16"/>
-        </w:numPr>
-        <w:rPr>
-          <w:rFonts w:eastAsia="Arial"/>
-          <w:lang w:val="en-US"/>
-        </w:rPr>
-      </w:pPr>
-      <w:r>
-        <w:rPr>
-          <w:rFonts w:eastAsia="Arial"/>
-          <w:lang w:val="en-US"/>
-        </w:rPr>
-        <w:t>Designed and developed a mobile application that was piloted for International Express Trucking (IXT).  The application was deployed on 25 iPhone 3GS’s that were distributed to IXT’s drivers.  The app allowed drivers to see a list of deliveries and pickups that were scheduled by the dispatcher for the day.  It also allowed the drivers to check off the deliveries and pickups as they completed them.  This information was communicated back and forth through RESTful web services.  There were 4 screens involved in the app and they contained 1 list screen and 3 detail screens.  The information included items like delivery type, address, contact information, and even a links to map the address or call the phone number provided.</w:t>
-      </w:r>
-    </w:p>
-    <w:p>
-      <w:pPr>
-        <w:numPr>
-          <w:ilvl w:val="0"/>
-          <w:numId w:val="16"/>
-        </w:numPr>
-        <w:rPr>
-          <w:rFonts w:eastAsia="Arial"/>
-          <w:lang w:val="en-US"/>
-        </w:rPr>
-      </w:pPr>
-      <w:r>
-        <w:rPr>
-          <w:rFonts w:eastAsia="Arial"/>
-          <w:lang w:val="en-US"/>
-        </w:rPr>
-        <w:t xml:space="preserve">Wrote a middle tier </w:t>
-      </w:r>
-      <w:r>
-        <w:rPr>
-          <w:rFonts w:eastAsia="Arial"/>
-          <w:lang w:val="en-US"/>
-        </w:rPr>
-        <w:t>web service that translated a SOAP web service into RESTful web service</w:t>
-      </w:r>
-      <w:r>
-        <w:rPr>
-          <w:rFonts w:eastAsia="Arial"/>
-          <w:lang w:val="en-US"/>
-        </w:rPr>
-        <w:t>s</w:t>
-      </w:r>
-      <w:r>
-        <w:rPr>
-          <w:rFonts w:eastAsia="Arial"/>
-          <w:lang w:val="en-US"/>
-        </w:rPr>
-        <w:t>.</w:t>
-      </w:r>
-    </w:p>
-    <w:p>
-      <w:pPr>
-        <w:numPr>
-          <w:ilvl w:val="0"/>
-          <w:numId w:val="16"/>
-        </w:numPr>
-        <w:rPr>
-          <w:rFonts w:eastAsia="Arial"/>
-          <w:lang w:val="en-US"/>
-        </w:rPr>
-      </w:pPr>
-      <w:r>
-        <w:rPr>
-          <w:rFonts w:eastAsia="Arial"/>
-          <w:lang w:val="en-US"/>
-        </w:rPr>
-        <w:lastRenderedPageBreak/>
-        <w:t>Designed and developed a rich internet application prototype that allowed users to dynamically map out relationships between participants and partners within the supply chain.  The application then allowed organizations to generate customized Electronic Freight Management (EFM) deployment that allowed communication to the trading partners via web services.</w:t>
-      </w:r>
-    </w:p>
-    <w:p>
-      <w:pPr>
-        <w:numPr>
-          <w:ilvl w:val="0"/>
-          <w:numId w:val="16"/>
-        </w:numPr>
-        <w:rPr>
-          <w:rFonts w:eastAsia="Arial"/>
-          <w:lang w:val="en-US"/>
-        </w:rPr>
-      </w:pPr>
-      <w:r>
-        <w:rPr>
-          <w:rFonts w:eastAsia="Arial"/>
-          <w:lang w:val="en-US"/>
-        </w:rPr>
-        <w:t>Serve</w:t>
+        <w:t>uties include</w:t>
       </w:r>
       <w:r>
         <w:rPr>
@@ -2896,7 +2696,7 @@
           <w:rFonts w:eastAsia="Arial"/>
           <w:lang w:val="en-US"/>
         </w:rPr>
-        <w:t xml:space="preserve"> as a System administrator for the Pooled Fund website, www.pooledfund.org.  His duties include general maintenance of the site, the uploading of weekly and monthly reports, user creation and role assignments using MS SQL Server.</w:t>
+        <w:t xml:space="preserve"> general maintenance of the site, the uploading of weekly and monthly reports, user creation and role assignments using MS SQL Server.</w:t>
       </w:r>
     </w:p>
     <w:p>
@@ -3496,6 +3296,7 @@
         </w:rPr>
       </w:pPr>
       <w:r>
+        <w:lastRenderedPageBreak/>
         <w:t>Environment:  .</w:t>
       </w:r>
       <w:r>
@@ -3548,7 +3349,6 @@
           <w:b/>
           <w:sz w:val="27"/>
         </w:rPr>
-        <w:lastRenderedPageBreak/>
         <w:t>2/2007 - 10/2007, Senior Software Engineer</w:t>
       </w:r>
     </w:p>
@@ -4229,965 +4029,1227 @@
     <w:p>
       <w:bookmarkStart w:id="12" w:name="_Hlk532918029"/>
       <w:r>
-        <w:t xml:space="preserve">Developed an Internet unemployment contribution system called USTAR (Unemployment State Tax Automated Reporting System), </w:t>
+        <w:t>Developed an Internet unemployment contribution system called USTAR (Unemployment State Tax Automated Reporting System</w:t>
+      </w:r>
+      <w:r>
+        <w:rPr>
+          <w:lang w:val="en-US"/>
+        </w:rPr>
+        <w:t>)</w:t>
+      </w:r>
+      <w:r>
+        <w:t>. The application was a migration from a Mainframe system to web based n-tier architecture.</w:t>
+      </w:r>
+    </w:p>
+    <w:p/>
+    <w:p>
+      <w:pPr>
+        <w:numPr>
+          <w:ilvl w:val="0"/>
+          <w:numId w:val="8"/>
+        </w:numPr>
+      </w:pPr>
+      <w:r>
+        <w:t>Designed and developed prototype web pages that assisted business analysts and end users in visualizing the system and identifying additional requirements.</w:t>
+      </w:r>
+    </w:p>
+    <w:p>
+      <w:pPr>
+        <w:numPr>
+          <w:ilvl w:val="0"/>
+          <w:numId w:val="8"/>
+        </w:numPr>
+      </w:pPr>
+      <w:r>
+        <w:lastRenderedPageBreak/>
+        <w:t>Led a team of four developers that were responsible for creating the front end web pages using JSPs, JSP Tag Libraries, Struts, Tiles, HTML, JavaScript, and CSS.</w:t>
+      </w:r>
+    </w:p>
+    <w:p>
+      <w:pPr>
+        <w:numPr>
+          <w:ilvl w:val="0"/>
+          <w:numId w:val="8"/>
+        </w:numPr>
+      </w:pPr>
+      <w:r>
+        <w:t>Coded middle tier layer using EJBs that served as the "business logic" layer of the system.</w:t>
+      </w:r>
+    </w:p>
+    <w:p>
+      <w:pPr>
+        <w:numPr>
+          <w:ilvl w:val="0"/>
+          <w:numId w:val="8"/>
+        </w:numPr>
+      </w:pPr>
+      <w:r>
+        <w:t>Coded a messaging layer that interacted with AS/400 using JMS and IBM MQSeries.</w:t>
+      </w:r>
+    </w:p>
+    <w:p>
+      <w:pPr>
+        <w:numPr>
+          <w:ilvl w:val="0"/>
+          <w:numId w:val="8"/>
+        </w:numPr>
+      </w:pPr>
+      <w:r>
+        <w:t>Held team meetings that reviewed requirements gathering, design practices, and peer review processes.</w:t>
+      </w:r>
+    </w:p>
+    <w:p>
+      <w:pPr>
+        <w:numPr>
+          <w:ilvl w:val="0"/>
+          <w:numId w:val="8"/>
+        </w:numPr>
+      </w:pPr>
+      <w:r>
+        <w:t>Ensured the website met with the Government's Section 508 guidelines.</w:t>
+      </w:r>
+    </w:p>
+    <w:p/>
+    <w:p>
+      <w:r>
+        <w:t xml:space="preserve">Environment:  J2EE (Java, JSP, EJB, JMS), </w:t>
+      </w:r>
+      <w:r>
+        <w:rPr>
+          <w:lang w:val="en-US"/>
+        </w:rPr>
+        <w:t xml:space="preserve">HTML,CSS, JavaScript, </w:t>
+      </w:r>
+      <w:r>
+        <w:t xml:space="preserve">IBM WebSphere Studio Application Developer, JavaBeans, XML, JUnit, WSAD, Homesite, Jakarta Struts, CVS, Linux, DB2,  </w:t>
+      </w:r>
+      <w:r>
+        <w:rPr>
+          <w:lang w:val="en-US"/>
+        </w:rPr>
+        <w:t>Agile</w:t>
+      </w:r>
+      <w:r>
+        <w:t xml:space="preserve"> Programming</w:t>
+      </w:r>
+    </w:p>
+    <w:bookmarkEnd w:id="12"/>
+    <w:p/>
+    <w:p>
+      <w:pPr>
+        <w:rPr>
+          <w:rFonts w:ascii="Arial" w:eastAsia="Arial" w:hAnsi="Arial" w:cs="Arial"/>
+          <w:b/>
+          <w:sz w:val="27"/>
+        </w:rPr>
+      </w:pPr>
+      <w:r>
+        <w:rPr>
+          <w:rFonts w:ascii="Arial" w:eastAsia="Arial" w:hAnsi="Arial" w:cs="Arial"/>
+          <w:b/>
+          <w:sz w:val="27"/>
+        </w:rPr>
+        <w:t>02/2003 - 06/2003, Senior Software Engineer</w:t>
+      </w:r>
+    </w:p>
+    <w:p>
+      <w:pPr>
+        <w:rPr>
+          <w:rFonts w:ascii="Arial" w:eastAsia="Arial" w:hAnsi="Arial" w:cs="Arial"/>
+          <w:b/>
+          <w:sz w:val="27"/>
+        </w:rPr>
+      </w:pPr>
+      <w:r>
+        <w:rPr>
+          <w:rFonts w:ascii="Arial" w:eastAsia="Arial" w:hAnsi="Arial" w:cs="Arial"/>
+          <w:b/>
+          <w:sz w:val="27"/>
+        </w:rPr>
+        <w:t>Genelco - St</w:t>
+      </w:r>
+      <w:r>
+        <w:rPr>
+          <w:rFonts w:ascii="Arial" w:eastAsia="Arial" w:hAnsi="Arial" w:cs="Arial"/>
+          <w:b/>
+          <w:sz w:val="27"/>
+          <w:lang w:val="en-US"/>
+        </w:rPr>
+        <w:t>.</w:t>
+      </w:r>
+      <w:r>
+        <w:rPr>
+          <w:rFonts w:ascii="Arial" w:eastAsia="Arial" w:hAnsi="Arial" w:cs="Arial"/>
+          <w:b/>
+          <w:sz w:val="27"/>
+        </w:rPr>
+        <w:t xml:space="preserve"> Louis, MO</w:t>
+      </w:r>
+    </w:p>
+    <w:p>
+      <w:bookmarkStart w:id="13" w:name="_Hlk532918057"/>
+      <w:r>
+        <w:t>Developed an Internet insurance application. The application was a migration from a Mainframe system to web based n-tier architecture.</w:t>
+      </w:r>
+    </w:p>
+    <w:p/>
+    <w:p>
+      <w:pPr>
+        <w:numPr>
+          <w:ilvl w:val="0"/>
+          <w:numId w:val="9"/>
+        </w:numPr>
+      </w:pPr>
+      <w:r>
+        <w:t>Wrote Technical Specification Documents from Business Requirements document to define how the functionality of a business requirement will be implemented.</w:t>
+      </w:r>
+    </w:p>
+    <w:p>
+      <w:pPr>
+        <w:numPr>
+          <w:ilvl w:val="0"/>
+          <w:numId w:val="9"/>
+        </w:numPr>
+        <w:rPr>
+          <w:sz w:val="27"/>
+        </w:rPr>
+      </w:pPr>
+      <w:r>
+        <w:t>Held Technical Specification Documents review meetings to ensure compliance with standards.</w:t>
+      </w:r>
+      <w:r>
+        <w:rPr>
+          <w:sz w:val="27"/>
+        </w:rPr>
+        <w:t xml:space="preserve"> </w:t>
+      </w:r>
+    </w:p>
+    <w:p>
+      <w:pPr>
+        <w:numPr>
+          <w:ilvl w:val="0"/>
+          <w:numId w:val="9"/>
+        </w:numPr>
+      </w:pPr>
+      <w:r>
+        <w:t>Coded all tiers of system according to the Technical Specification Documents. The system consisted of the Cross Logic 5 tiered architecture which is modeled after the MVC architecture.</w:t>
+      </w:r>
+    </w:p>
+    <w:p>
+      <w:pPr>
+        <w:numPr>
+          <w:ilvl w:val="0"/>
+          <w:numId w:val="9"/>
+        </w:numPr>
+      </w:pPr>
+      <w:r>
+        <w:t>Identified and repaired bugs.</w:t>
+      </w:r>
+    </w:p>
+    <w:p/>
+    <w:p>
+      <w:r>
+        <w:t xml:space="preserve">Environment:  J2EE </w:t>
+      </w:r>
+      <w:r>
+        <w:rPr>
+          <w:lang w:val="en-US"/>
+        </w:rPr>
+        <w:t>(</w:t>
+      </w:r>
+      <w:r>
+        <w:t xml:space="preserve">Java, JSP), </w:t>
+      </w:r>
+      <w:r>
+        <w:rPr>
+          <w:lang w:val="en-US"/>
+        </w:rPr>
+        <w:t xml:space="preserve">HTML, JavaScript, CSS, </w:t>
+      </w:r>
+      <w:r>
+        <w:t>IBM WebSphere Studio Application Developer, Homesite, JavaBeans, SQL Server</w:t>
+      </w:r>
+    </w:p>
+    <w:bookmarkEnd w:id="13"/>
+    <w:p/>
+    <w:p>
+      <w:pPr>
+        <w:rPr>
+          <w:rFonts w:ascii="Arial" w:eastAsia="Arial" w:hAnsi="Arial" w:cs="Arial"/>
+          <w:b/>
+          <w:sz w:val="27"/>
+        </w:rPr>
+      </w:pPr>
+      <w:r>
+        <w:rPr>
+          <w:rFonts w:ascii="Arial" w:eastAsia="Arial" w:hAnsi="Arial" w:cs="Arial"/>
+          <w:b/>
+          <w:sz w:val="27"/>
+        </w:rPr>
+        <w:t>02/2001 - 02/2003, Team Lead</w:t>
+      </w:r>
+    </w:p>
+    <w:p>
+      <w:pPr>
+        <w:rPr>
+          <w:rFonts w:ascii="Arial" w:eastAsia="Arial" w:hAnsi="Arial" w:cs="Arial"/>
+          <w:b/>
+          <w:sz w:val="27"/>
+        </w:rPr>
+      </w:pPr>
+      <w:r>
+        <w:rPr>
+          <w:rFonts w:ascii="Arial" w:eastAsia="Arial" w:hAnsi="Arial" w:cs="Arial"/>
+          <w:b/>
+          <w:sz w:val="27"/>
+        </w:rPr>
+        <w:t>United States Department of Agriculture - St</w:t>
+      </w:r>
+      <w:r>
+        <w:rPr>
+          <w:rFonts w:ascii="Arial" w:eastAsia="Arial" w:hAnsi="Arial" w:cs="Arial"/>
+          <w:b/>
+          <w:sz w:val="27"/>
+          <w:lang w:val="en-US"/>
+        </w:rPr>
+        <w:t>.</w:t>
+      </w:r>
+      <w:r>
+        <w:rPr>
+          <w:rFonts w:ascii="Arial" w:eastAsia="Arial" w:hAnsi="Arial" w:cs="Arial"/>
+          <w:b/>
+          <w:sz w:val="27"/>
+        </w:rPr>
+        <w:t xml:space="preserve"> Louis, MO</w:t>
+      </w:r>
+    </w:p>
+    <w:p>
+      <w:bookmarkStart w:id="14" w:name="_Hlk532918089"/>
+      <w:r>
+        <w:t>Developed a utilities loan-tracking application for the USDA. The application was a migration from a Mainframe system to web based n-tier architecture following the J2EE.</w:t>
+      </w:r>
+    </w:p>
+    <w:p/>
+    <w:p>
+      <w:pPr>
+        <w:numPr>
+          <w:ilvl w:val="0"/>
+          <w:numId w:val="10"/>
+        </w:numPr>
+      </w:pPr>
+      <w:r>
+        <w:t>Developed prototype web pages that assisted Business Analysts and end users in flushing out requirements.</w:t>
+      </w:r>
+    </w:p>
+    <w:p>
+      <w:pPr>
+        <w:numPr>
+          <w:ilvl w:val="0"/>
+          <w:numId w:val="10"/>
+        </w:numPr>
+        <w:rPr>
+          <w:lang w:val="en-US"/>
+        </w:rPr>
+      </w:pPr>
+      <w:r>
+        <w:rPr>
+          <w:lang w:val="en-US"/>
+        </w:rPr>
+        <w:t>Led the presentation layer team in the creation of a new Web Application servicing the USDA for loan servicing.</w:t>
+      </w:r>
+    </w:p>
+    <w:p>
+      <w:pPr>
+        <w:numPr>
+          <w:ilvl w:val="0"/>
+          <w:numId w:val="10"/>
+        </w:numPr>
+        <w:rPr>
+          <w:lang w:val="en-US"/>
+        </w:rPr>
+      </w:pPr>
+      <w:r>
+        <w:rPr>
+          <w:lang w:val="en-US"/>
+        </w:rPr>
+        <w:t>Researched available Web frameworks, chose Struts, and implemented the solution.</w:t>
+      </w:r>
+    </w:p>
+    <w:p>
+      <w:pPr>
+        <w:numPr>
+          <w:ilvl w:val="0"/>
+          <w:numId w:val="10"/>
+        </w:numPr>
+      </w:pPr>
+      <w:r>
+        <w:t>Mentored a team comprised of developers with little or no web development experience.</w:t>
+      </w:r>
+    </w:p>
+    <w:p>
+      <w:pPr>
+        <w:numPr>
+          <w:ilvl w:val="0"/>
+          <w:numId w:val="10"/>
+        </w:numPr>
+      </w:pPr>
+      <w:r>
+        <w:t xml:space="preserve">Assisted middle tier team in </w:t>
+      </w:r>
+      <w:r>
+        <w:rPr>
+          <w:lang w:val="en-US"/>
+        </w:rPr>
+        <w:t>the creation of</w:t>
+      </w:r>
+      <w:r>
+        <w:t xml:space="preserve"> EJB</w:t>
+      </w:r>
+      <w:r>
+        <w:rPr>
+          <w:lang w:val="en-US"/>
+        </w:rPr>
+        <w:t>'s</w:t>
+      </w:r>
+      <w:r>
+        <w:t xml:space="preserve"> that served as the "business logic" layer of the system.</w:t>
+      </w:r>
+    </w:p>
+    <w:p>
+      <w:pPr>
+        <w:numPr>
+          <w:ilvl w:val="0"/>
+          <w:numId w:val="10"/>
+        </w:numPr>
+      </w:pPr>
+      <w:r>
+        <w:t>Coded JavaBeans that served as helper components to access frequently used data combinations.</w:t>
+      </w:r>
+    </w:p>
+    <w:p>
+      <w:pPr>
+        <w:numPr>
+          <w:ilvl w:val="0"/>
+          <w:numId w:val="10"/>
+        </w:numPr>
+      </w:pPr>
+      <w:r>
+        <w:t>Held team meetings that reviewed requirements gathering, design practices, and peer review processes.</w:t>
+      </w:r>
+    </w:p>
+    <w:p>
+      <w:pPr>
+        <w:numPr>
+          <w:ilvl w:val="0"/>
+          <w:numId w:val="10"/>
+        </w:numPr>
+      </w:pPr>
+      <w:r>
+        <w:t>Developed best practices procedures for all USDA St. Louis web development projects.</w:t>
+      </w:r>
+    </w:p>
+    <w:p>
+      <w:pPr>
+        <w:numPr>
+          <w:ilvl w:val="0"/>
+          <w:numId w:val="10"/>
+        </w:numPr>
+      </w:pPr>
+      <w:r>
+        <w:t>Created Section 508 compliance document for the entire USDA.</w:t>
+      </w:r>
+    </w:p>
+    <w:p>
+      <w:pPr>
+        <w:numPr>
+          <w:ilvl w:val="0"/>
+          <w:numId w:val="10"/>
+        </w:numPr>
+      </w:pPr>
+      <w:r>
+        <w:t>Presented the newly developed web system to the primary user base in Washington DC.</w:t>
+      </w:r>
+    </w:p>
+    <w:p/>
+    <w:p>
+      <w:r>
+        <w:t xml:space="preserve">Environment:  J2EE (Java, EJB, JSP), </w:t>
+      </w:r>
+      <w:r>
+        <w:rPr>
+          <w:lang w:val="en-US"/>
+        </w:rPr>
+        <w:t xml:space="preserve">Jakarta Struts, JSTL, XML, XSL, XSLT, HTML, CSS, </w:t>
+      </w:r>
+      <w:r>
+        <w:t>IBM WebSphere Studio Application Developer, Homesite,</w:t>
+      </w:r>
+      <w:r>
+        <w:rPr>
+          <w:lang w:val="en-US"/>
+        </w:rPr>
+        <w:t xml:space="preserve"> </w:t>
+      </w:r>
+      <w:r>
+        <w:t>JavaBeans, IBM WebSphere, CVS, VNC, Linux, IBM DB2</w:t>
+      </w:r>
+    </w:p>
+    <w:bookmarkEnd w:id="14"/>
+    <w:p/>
+    <w:p>
+      <w:pPr>
+        <w:rPr>
+          <w:rFonts w:ascii="Arial" w:eastAsia="Arial" w:hAnsi="Arial" w:cs="Arial"/>
+          <w:b/>
+          <w:sz w:val="27"/>
+        </w:rPr>
+      </w:pPr>
+      <w:r>
+        <w:rPr>
+          <w:rFonts w:ascii="Arial" w:eastAsia="Arial" w:hAnsi="Arial" w:cs="Arial"/>
+          <w:b/>
+          <w:sz w:val="27"/>
+        </w:rPr>
+        <w:t>09/1999 - 02/2001, Team Lead</w:t>
+      </w:r>
+    </w:p>
+    <w:p>
+      <w:pPr>
+        <w:rPr>
+          <w:rFonts w:ascii="Arial" w:eastAsia="Arial" w:hAnsi="Arial" w:cs="Arial"/>
+          <w:b/>
+          <w:sz w:val="27"/>
+        </w:rPr>
+      </w:pPr>
+      <w:r>
+        <w:rPr>
+          <w:rFonts w:ascii="Arial" w:eastAsia="Arial" w:hAnsi="Arial" w:cs="Arial"/>
+          <w:b/>
+          <w:sz w:val="27"/>
+        </w:rPr>
+        <w:t>Department Of Defense - Scott AFB, IL</w:t>
+      </w:r>
+    </w:p>
+    <w:p>
+      <w:bookmarkStart w:id="15" w:name="_Hlk532918144"/>
+      <w:r>
+        <w:t>Developed a telecommunications contract tracking application for the Department of Defense. The application was a migration from a Mainframe system to a distributed/multi-tiered Internet architecture.</w:t>
+      </w:r>
+    </w:p>
+    <w:p/>
+    <w:p>
+      <w:pPr>
+        <w:numPr>
+          <w:ilvl w:val="0"/>
+          <w:numId w:val="11"/>
+        </w:numPr>
+      </w:pPr>
+      <w:r>
+        <w:t>Led a team of four developers in developing a Java Applet presentation layer.</w:t>
+      </w:r>
+    </w:p>
+    <w:p>
+      <w:pPr>
+        <w:numPr>
+          <w:ilvl w:val="0"/>
+          <w:numId w:val="11"/>
+        </w:numPr>
+      </w:pPr>
+      <w:r>
+        <w:t>The Applet was a migration from using custom components extended from the AWT to using Swing components.</w:t>
+      </w:r>
+    </w:p>
+    <w:p>
+      <w:pPr>
+        <w:numPr>
+          <w:ilvl w:val="0"/>
+          <w:numId w:val="11"/>
+        </w:numPr>
+      </w:pPr>
+      <w:r>
+        <w:t>Coded controller Servlet that handled all HTTP requests from Applet and forwarded them to the appropriate business rule classes.</w:t>
+      </w:r>
+    </w:p>
+    <w:p>
+      <w:pPr>
+        <w:numPr>
+          <w:ilvl w:val="0"/>
+          <w:numId w:val="11"/>
+        </w:numPr>
+      </w:pPr>
+      <w:r>
+        <w:t>Held team meetings to develop a Java class diagram using Together Soft Together J. Developed use-case and sequence diagrams for requirements gathering and test scripts.</w:t>
+      </w:r>
+    </w:p>
+    <w:p>
+      <w:pPr>
+        <w:numPr>
+          <w:ilvl w:val="0"/>
+          <w:numId w:val="11"/>
+        </w:numPr>
+      </w:pPr>
+      <w:r>
+        <w:t>Played an active role in troubleshooting and resolving a variety of technical issues between the different technologies found within the web architecture.</w:t>
+      </w:r>
+    </w:p>
+    <w:p/>
+    <w:p>
+      <w:r>
+        <w:t>Environment: JBuilder, JRun, VisiBroker, CORBA, Object Bridge, Visual Basic, InterDev, MTS, Oracle, TogetherJ, Rational Rose</w:t>
+      </w:r>
+    </w:p>
+    <w:bookmarkEnd w:id="15"/>
+    <w:p/>
+    <w:p>
+      <w:pPr>
+        <w:rPr>
+          <w:rFonts w:ascii="Arial" w:eastAsia="Arial" w:hAnsi="Arial" w:cs="Arial"/>
+          <w:b/>
+          <w:sz w:val="27"/>
+          <w:lang w:val="en-US"/>
+        </w:rPr>
+      </w:pPr>
+      <w:r>
+        <w:rPr>
+          <w:rFonts w:ascii="Arial" w:eastAsia="Arial" w:hAnsi="Arial" w:cs="Arial"/>
+          <w:b/>
+          <w:sz w:val="27"/>
+        </w:rPr>
+        <w:t>04/1995 - 09/1999</w:t>
+      </w:r>
+    </w:p>
+    <w:p>
+      <w:pPr>
+        <w:rPr>
+          <w:rFonts w:ascii="Arial" w:eastAsia="Arial" w:hAnsi="Arial" w:cs="Arial"/>
+          <w:b/>
+          <w:sz w:val="27"/>
+        </w:rPr>
+      </w:pPr>
+      <w:r>
+        <w:rPr>
+          <w:rFonts w:ascii="Arial" w:eastAsia="Arial" w:hAnsi="Arial" w:cs="Arial"/>
+          <w:b/>
+          <w:sz w:val="27"/>
+        </w:rPr>
+        <w:t>United States Air Force - Scott AFB, IL</w:t>
+      </w:r>
+    </w:p>
+    <w:p>
+      <w:pPr>
+        <w:rPr>
+          <w:rFonts w:ascii="Arial" w:eastAsia="Arial" w:hAnsi="Arial" w:cs="Arial"/>
+          <w:b/>
+          <w:sz w:val="27"/>
+        </w:rPr>
+      </w:pPr>
+      <w:r>
+        <w:rPr>
+          <w:rFonts w:ascii="Arial" w:eastAsia="Arial" w:hAnsi="Arial" w:cs="Arial"/>
+          <w:b/>
+          <w:sz w:val="27"/>
+        </w:rPr>
+        <w:t xml:space="preserve">Project Team Lead (11/1998 </w:t>
+      </w:r>
+      <w:r>
+        <w:rPr>
+          <w:rFonts w:ascii="Arial" w:eastAsia="Arial" w:hAnsi="Arial" w:cs="Arial"/>
+          <w:b/>
+          <w:sz w:val="27"/>
+          <w:lang w:val="en-US"/>
+        </w:rPr>
+        <w:t xml:space="preserve">- </w:t>
+      </w:r>
+      <w:r>
+        <w:rPr>
+          <w:rFonts w:ascii="Arial" w:eastAsia="Arial" w:hAnsi="Arial" w:cs="Arial"/>
+          <w:b/>
+          <w:sz w:val="27"/>
+        </w:rPr>
+        <w:t>9/1999)</w:t>
+      </w:r>
+    </w:p>
+    <w:p>
+      <w:r>
+        <w:t>Project lead in requirements, analysis, design, development, and implementation of an automated flight information tracker.</w:t>
+      </w:r>
+    </w:p>
+    <w:p/>
+    <w:p>
+      <w:pPr>
+        <w:numPr>
+          <w:ilvl w:val="0"/>
+          <w:numId w:val="12"/>
+        </w:numPr>
+      </w:pPr>
+      <w:r>
+        <w:t>This Client/Server system used Delphi 4 and a relational SQL database, to automate the display of flight information to a team of flight planners.</w:t>
+      </w:r>
+    </w:p>
+    <w:p>
+      <w:pPr>
+        <w:numPr>
+          <w:ilvl w:val="0"/>
+          <w:numId w:val="12"/>
+        </w:numPr>
+      </w:pPr>
+      <w:r>
+        <w:t>The automated system eliminated grease board tracking of flight information.</w:t>
+      </w:r>
+    </w:p>
+    <w:p>
+      <w:pPr>
+        <w:numPr>
+          <w:ilvl w:val="0"/>
+          <w:numId w:val="12"/>
+        </w:numPr>
+      </w:pPr>
+      <w:r>
+        <w:t>System allowed flight planners to input, display, and edit real-time flight information, reducing errors and improving productivity.</w:t>
+      </w:r>
+    </w:p>
+    <w:p>
+      <w:pPr>
+        <w:numPr>
+          <w:ilvl w:val="0"/>
+          <w:numId w:val="12"/>
+        </w:numPr>
+      </w:pPr>
+      <w:r>
+        <w:t>Designed and developed online help system and user's manual, using RoboHelp.</w:t>
+      </w:r>
+    </w:p>
+    <w:p/>
+    <w:p>
+      <w:r>
+        <w:t>Environment: Delphi, Paradox, RoboHelp</w:t>
+      </w:r>
+    </w:p>
+    <w:p/>
+    <w:p>
+      <w:pPr>
+        <w:rPr>
+          <w:rFonts w:ascii="Arial" w:eastAsia="Arial" w:hAnsi="Arial" w:cs="Arial"/>
+          <w:b/>
+          <w:sz w:val="27"/>
+        </w:rPr>
+      </w:pPr>
+      <w:bookmarkStart w:id="16" w:name="_Hlk532918193"/>
+      <w:r>
+        <w:rPr>
+          <w:rFonts w:ascii="Arial" w:eastAsia="Arial" w:hAnsi="Arial" w:cs="Arial"/>
+          <w:b/>
+          <w:sz w:val="27"/>
+        </w:rPr>
+        <w:t xml:space="preserve">Analyst / Programmer (10/1997 </w:t>
+      </w:r>
+      <w:r>
+        <w:rPr>
+          <w:rFonts w:ascii="Arial" w:eastAsia="Arial" w:hAnsi="Arial" w:cs="Arial"/>
+          <w:b/>
+          <w:sz w:val="27"/>
+          <w:lang w:val="en-US"/>
+        </w:rPr>
+        <w:t>-</w:t>
+      </w:r>
+      <w:r>
+        <w:rPr>
+          <w:rFonts w:ascii="Arial" w:eastAsia="Arial" w:hAnsi="Arial" w:cs="Arial"/>
+          <w:b/>
+          <w:sz w:val="27"/>
+        </w:rPr>
+        <w:t xml:space="preserve"> 10/1998)</w:t>
+      </w:r>
+    </w:p>
+    <w:p>
+      <w:r>
+        <w:t>Developed Training Management System (TMS), a Client/Server system, using Delphi 2 with a MS SQL Server database, to track the training status of over 6,000 tasks and 800 personnel.  TMS was instrumental in our organization reaching the CMM (Capability Maturity Model) Level 3.</w:t>
+      </w:r>
+    </w:p>
+    <w:p/>
+    <w:p>
+      <w:pPr>
+        <w:numPr>
+          <w:ilvl w:val="0"/>
+          <w:numId w:val="13"/>
+        </w:numPr>
+      </w:pPr>
+      <w:r>
+        <w:t>Designed and constructed ad hoc reports, using Crystal Reports.</w:t>
+      </w:r>
+    </w:p>
+    <w:p>
+      <w:pPr>
+        <w:numPr>
+          <w:ilvl w:val="0"/>
+          <w:numId w:val="13"/>
+        </w:numPr>
+      </w:pPr>
+      <w:r>
+        <w:t>Designed and developed online help system and user's manual, using RoboHelp.</w:t>
+      </w:r>
+    </w:p>
+    <w:p>
+      <w:pPr>
+        <w:numPr>
+          <w:ilvl w:val="0"/>
+          <w:numId w:val="13"/>
+        </w:numPr>
+      </w:pPr>
+      <w:r>
+        <w:t>Assisted users in development of a plan to train personnel in the use of the new system.</w:t>
+      </w:r>
+    </w:p>
+    <w:p/>
+    <w:p>
+      <w:pPr>
+        <w:spacing w:after="280"/>
+      </w:pPr>
+      <w:r>
+        <w:lastRenderedPageBreak/>
+        <w:t>Environment: Delphi, SQL Server, RoboHelp, Crystal Reports, Vermont HighTest</w:t>
+      </w:r>
+    </w:p>
+    <w:p>
+      <w:pPr>
+        <w:rPr>
+          <w:rFonts w:ascii="Arial" w:eastAsia="Arial" w:hAnsi="Arial" w:cs="Arial"/>
+          <w:b/>
+          <w:sz w:val="27"/>
+        </w:rPr>
+      </w:pPr>
+      <w:r>
+        <w:rPr>
+          <w:rFonts w:ascii="Arial" w:eastAsia="Arial" w:hAnsi="Arial" w:cs="Arial"/>
+          <w:b/>
+          <w:sz w:val="27"/>
+        </w:rPr>
+        <w:t xml:space="preserve">Analyst / Programmer (08/1997 </w:t>
+      </w:r>
+      <w:r>
+        <w:rPr>
+          <w:rFonts w:ascii="Arial" w:eastAsia="Arial" w:hAnsi="Arial" w:cs="Arial"/>
+          <w:b/>
+          <w:sz w:val="27"/>
+          <w:lang w:val="en-US"/>
+        </w:rPr>
+        <w:t>-</w:t>
+      </w:r>
+      <w:r>
+        <w:rPr>
+          <w:rFonts w:ascii="Arial" w:eastAsia="Arial" w:hAnsi="Arial" w:cs="Arial"/>
+          <w:b/>
+          <w:sz w:val="27"/>
+        </w:rPr>
+        <w:t xml:space="preserve"> 10/1997)</w:t>
+      </w:r>
+    </w:p>
+    <w:p>
+      <w:r>
+        <w:t>Maintained the MS Visual Basic 3 code of a Client/Server program that provides the capability of tracking tasks through the different offices or personnel at Scott AFB.</w:t>
+      </w:r>
+    </w:p>
+    <w:p/>
+    <w:p>
+      <w:pPr>
+        <w:numPr>
+          <w:ilvl w:val="0"/>
+          <w:numId w:val="14"/>
+        </w:numPr>
+      </w:pPr>
+      <w:r>
+        <w:t>Switched system from using IPX/SPX network protocol to TCP/IP.</w:t>
+      </w:r>
+    </w:p>
+    <w:p>
+      <w:pPr>
+        <w:numPr>
+          <w:ilvl w:val="0"/>
+          <w:numId w:val="14"/>
+        </w:numPr>
+      </w:pPr>
+      <w:r>
+        <w:t>Performed MS SQL Server database administrator duties, NT Server system administrator duties, and provided 24-hour customer support.</w:t>
+      </w:r>
+    </w:p>
+    <w:p/>
+    <w:p>
+      <w:pPr>
+        <w:rPr>
+          <w:lang w:val="en-US"/>
+        </w:rPr>
+      </w:pPr>
+      <w:r>
+        <w:t>Environment: Visual Basic, SQL Server, Crystal Report</w:t>
+      </w:r>
+      <w:r>
+        <w:rPr>
+          <w:lang w:val="en-US"/>
+        </w:rPr>
+        <w:t>s</w:t>
+      </w:r>
+    </w:p>
+    <w:p/>
+    <w:p>
+      <w:pPr>
+        <w:rPr>
+          <w:rFonts w:ascii="Arial" w:eastAsia="Arial" w:hAnsi="Arial" w:cs="Arial"/>
+          <w:b/>
+          <w:sz w:val="27"/>
+        </w:rPr>
+      </w:pPr>
+      <w:r>
+        <w:rPr>
+          <w:rFonts w:ascii="Arial" w:eastAsia="Arial" w:hAnsi="Arial" w:cs="Arial"/>
+          <w:b/>
+          <w:sz w:val="27"/>
+        </w:rPr>
+        <w:t xml:space="preserve">Analyst/Programmer (4/1996 </w:t>
+      </w:r>
+      <w:r>
+        <w:rPr>
+          <w:rFonts w:ascii="Arial" w:eastAsia="Arial" w:hAnsi="Arial" w:cs="Arial"/>
+          <w:b/>
+          <w:sz w:val="27"/>
+          <w:lang w:val="en-US"/>
+        </w:rPr>
+        <w:t>-</w:t>
+      </w:r>
+      <w:r>
+        <w:rPr>
+          <w:rFonts w:ascii="Arial" w:eastAsia="Arial" w:hAnsi="Arial" w:cs="Arial"/>
+          <w:b/>
+          <w:sz w:val="27"/>
+        </w:rPr>
+        <w:t xml:space="preserve"> 6/1997)</w:t>
+      </w:r>
+    </w:p>
+    <w:p>
+      <w:r>
+        <w:t>Re-engineered the C-17 Navigational Database System (NDS) from Ada to Delphi.  NDS allows users to manage an automated database of navigational information.</w:t>
+      </w:r>
+    </w:p>
+    <w:p/>
+    <w:p>
+      <w:pPr>
+        <w:numPr>
+          <w:ilvl w:val="0"/>
+          <w:numId w:val="15"/>
+        </w:numPr>
+      </w:pPr>
+      <w:r>
+        <w:rPr>
+          <w:lang w:val="en-US"/>
+        </w:rPr>
+        <w:t>Parsed waypoint data provided by NIMA (now NGA) into useable navigation information.</w:t>
+      </w:r>
+    </w:p>
+    <w:p>
+      <w:pPr>
+        <w:numPr>
+          <w:ilvl w:val="0"/>
+          <w:numId w:val="15"/>
+        </w:numPr>
+      </w:pPr>
+      <w:r>
+        <w:t>This information is sent to operational C-17 units for upload into the C-17 Mission Computers.</w:t>
+      </w:r>
+    </w:p>
+    <w:p>
+      <w:pPr>
+        <w:numPr>
+          <w:ilvl w:val="0"/>
+          <w:numId w:val="15"/>
+        </w:numPr>
+      </w:pPr>
+      <w:r>
+        <w:t>The reengineered version increased efficiency by over 50%, and gave a 25% increase in functionality.</w:t>
+      </w:r>
+    </w:p>
+    <w:p>
+      <w:pPr>
+        <w:numPr>
+          <w:ilvl w:val="0"/>
+          <w:numId w:val="15"/>
+        </w:numPr>
+      </w:pPr>
+      <w:r>
+        <w:t>Was awarded the Air Force Achievement Medal for contributions to the development effort.</w:t>
+      </w:r>
+    </w:p>
+    <w:p/>
+    <w:p>
+      <w:r>
+        <w:t>Environment: Delphi, Paradox, RoboHelp, and Vermont HighTest</w:t>
+      </w:r>
+      <w:bookmarkEnd w:id="16"/>
+    </w:p>
+    <w:p/>
+    <w:p>
+      <w:pPr>
+        <w:rPr>
+          <w:rFonts w:ascii="Arial" w:eastAsia="Arial" w:hAnsi="Arial" w:cs="Arial"/>
+          <w:b/>
+          <w:i/>
+          <w:sz w:val="27"/>
+          <w:lang w:val="en-US"/>
+        </w:rPr>
+      </w:pPr>
+      <w:r>
+        <w:rPr>
+          <w:rFonts w:ascii="Arial" w:eastAsia="Arial" w:hAnsi="Arial" w:cs="Arial"/>
+          <w:b/>
+          <w:i/>
+          <w:sz w:val="27"/>
+        </w:rPr>
+        <w:t>Educatio</w:t>
+      </w:r>
+      <w:r>
+        <w:rPr>
+          <w:rFonts w:ascii="Arial" w:eastAsia="Arial" w:hAnsi="Arial" w:cs="Arial"/>
+          <w:b/>
+          <w:i/>
+          <w:sz w:val="27"/>
+          <w:lang w:val="en-US"/>
+        </w:rPr>
+        <w:t>n</w:t>
+      </w:r>
+    </w:p>
+    <w:p>
+      <w:r>
+        <w:t>Bachelor of Science, Computer Information Systems, Aug 1999</w:t>
+      </w:r>
+    </w:p>
+    <w:p>
+      <w:r>
+        <w:t>Regents College, University of the State of New York</w:t>
+      </w:r>
+    </w:p>
+    <w:p>
+      <w:pPr>
+        <w:rPr>
+          <w:lang w:val="en-US"/>
+        </w:rPr>
+      </w:pPr>
+    </w:p>
+    <w:p>
+      <w:r>
+        <w:t>Associate of Applied Science, Computer Science, June 1999</w:t>
+      </w:r>
+    </w:p>
+    <w:p>
+      <w:r>
+        <w:t>Technology, Community College of the Air Force</w:t>
+      </w:r>
+    </w:p>
+    <w:p/>
+    <w:p>
+      <w:pPr>
+        <w:rPr>
+          <w:rFonts w:ascii="Arial" w:eastAsia="Arial" w:hAnsi="Arial" w:cs="Arial"/>
+          <w:b/>
+          <w:i/>
+          <w:sz w:val="27"/>
+          <w:lang w:val="en-US"/>
+        </w:rPr>
+      </w:pPr>
+      <w:r>
+        <w:rPr>
+          <w:rFonts w:ascii="Arial" w:eastAsia="Arial" w:hAnsi="Arial" w:cs="Arial"/>
+          <w:b/>
+          <w:i/>
+          <w:sz w:val="27"/>
+          <w:lang w:val="en-US"/>
+        </w:rPr>
+        <w:t>Certifications</w:t>
+      </w:r>
+    </w:p>
+    <w:p>
+      <w:pPr>
+        <w:rPr>
+          <w:lang w:val="en-US"/>
+        </w:rPr>
+      </w:pPr>
+      <w:r>
+        <w:rPr>
+          <w:lang w:val="en-US"/>
+        </w:rPr>
+        <w:t xml:space="preserve">SAFe </w:t>
+      </w:r>
+      <w:r>
+        <w:rPr>
+          <w:lang w:val="en-US"/>
+        </w:rPr>
+        <w:t xml:space="preserve">4 </w:t>
+      </w:r>
+      <w:r>
+        <w:rPr>
+          <w:lang w:val="en-US"/>
+        </w:rPr>
+        <w:t>Practitioner</w:t>
+      </w:r>
+      <w:r>
+        <w:rPr>
+          <w:lang w:val="en-US"/>
+        </w:rPr>
+        <w:t xml:space="preserve"> (Expired March 2021)</w:t>
+      </w:r>
+    </w:p>
+    <w:p>
+      <w:pPr>
+        <w:rPr>
+          <w:lang w:val="en-US"/>
+        </w:rPr>
+      </w:pPr>
+    </w:p>
+    <w:p>
+      <w:pPr>
+        <w:rPr>
+          <w:rFonts w:ascii="Arial" w:eastAsia="Arial" w:hAnsi="Arial" w:cs="Arial"/>
+          <w:b/>
+          <w:i/>
+          <w:sz w:val="27"/>
+          <w:lang w:val="en-US"/>
+        </w:rPr>
+      </w:pPr>
+      <w:r>
+        <w:rPr>
+          <w:rFonts w:ascii="Arial" w:eastAsia="Arial" w:hAnsi="Arial" w:cs="Arial"/>
+          <w:b/>
+          <w:i/>
+          <w:sz w:val="27"/>
+          <w:lang w:val="en-US"/>
+        </w:rPr>
+        <w:t>Security Clearances</w:t>
+      </w:r>
+    </w:p>
+    <w:p>
+      <w:pPr>
+        <w:rPr>
+          <w:lang w:val="en-US"/>
+        </w:rPr>
+      </w:pPr>
+      <w:r>
+        <w:rPr>
+          <w:lang w:val="en-US"/>
+        </w:rPr>
+        <w:t>Secret (Active)</w:t>
+      </w:r>
+    </w:p>
+    <w:p>
+      <w:pPr>
+        <w:rPr>
+          <w:lang w:val="en-US"/>
+        </w:rPr>
+      </w:pPr>
+      <w:r>
+        <w:rPr>
+          <w:lang w:val="en-US"/>
+        </w:rPr>
+        <w:t>Top Secret (Expired)</w:t>
+      </w:r>
+    </w:p>
+    <w:p>
+      <w:pPr>
+        <w:rPr>
+          <w:lang w:val="en-US"/>
+        </w:rPr>
+      </w:pPr>
+    </w:p>
+    <w:p>
+      <w:pPr>
+        <w:rPr>
+          <w:rFonts w:ascii="Arial" w:eastAsia="Arial" w:hAnsi="Arial" w:cs="Arial"/>
+          <w:b/>
+          <w:i/>
+          <w:sz w:val="27"/>
+          <w:lang w:val="en-US"/>
+        </w:rPr>
+      </w:pPr>
+      <w:r>
+        <w:rPr>
+          <w:rFonts w:ascii="Arial" w:eastAsia="Arial" w:hAnsi="Arial" w:cs="Arial"/>
+          <w:b/>
+          <w:i/>
+          <w:sz w:val="27"/>
+          <w:lang w:val="en-US"/>
+        </w:rPr>
+        <w:t>Social Media</w:t>
+      </w:r>
+    </w:p>
+    <w:p>
+      <w:pPr>
+        <w:rPr>
+          <w:lang w:val="en-US"/>
+        </w:rPr>
+      </w:pPr>
+      <w:r>
+        <w:rPr>
+          <w:lang w:val="en-US"/>
+        </w:rPr>
+        <w:t xml:space="preserve">LinkedIn – </w:t>
       </w:r>
       <w:hyperlink r:id="rId11" w:history="1">
         <w:r>
           <w:rPr>
             <w:rStyle w:val="Hyperlink"/>
+            <w:lang w:val="en-US"/>
           </w:rPr>
-          <w:t>https://www.ustar.labor.mo.gov/</w:t>
+          <w:t>https://www.linkedin.com/in/chuckerin/</w:t>
         </w:r>
       </w:hyperlink>
-      <w:r>
-        <w:t>. The application was a migration from a Mainframe system to web based n-tier architecture.</w:t>
-      </w:r>
-    </w:p>
-    <w:p/>
-    <w:p>
-      <w:pPr>
-        <w:numPr>
-          <w:ilvl w:val="0"/>
-          <w:numId w:val="8"/>
-        </w:numPr>
-      </w:pPr>
-      <w:r>
-        <w:t>Designed and developed prototype web pages that assisted business analysts and end users in visualizing the system and identifying additional requirements.</w:t>
-      </w:r>
-    </w:p>
-    <w:p>
-      <w:pPr>
-        <w:numPr>
-          <w:ilvl w:val="0"/>
-          <w:numId w:val="8"/>
-        </w:numPr>
-      </w:pPr>
-      <w:r>
-        <w:t>Led a team of four developers that were responsible for creating the front end web pages using JSPs, JSP Tag Libraries, Struts, Tiles, HTML, JavaScript, and CSS.</w:t>
-      </w:r>
-    </w:p>
-    <w:p>
-      <w:pPr>
-        <w:numPr>
-          <w:ilvl w:val="0"/>
-          <w:numId w:val="8"/>
-        </w:numPr>
-      </w:pPr>
-      <w:r>
-        <w:t>Coded middle tier layer using EJBs that served as the "business logic" layer of the system.</w:t>
-      </w:r>
-    </w:p>
-    <w:p>
-      <w:pPr>
-        <w:numPr>
-          <w:ilvl w:val="0"/>
-          <w:numId w:val="8"/>
-        </w:numPr>
-      </w:pPr>
-      <w:r>
-        <w:lastRenderedPageBreak/>
-        <w:t>Coded a messaging layer that interacted with AS/400 using JMS and IBM MQSeries.</w:t>
-      </w:r>
-    </w:p>
-    <w:p>
-      <w:pPr>
-        <w:numPr>
-          <w:ilvl w:val="0"/>
-          <w:numId w:val="8"/>
-        </w:numPr>
-      </w:pPr>
-      <w:r>
-        <w:t>Held team meetings that reviewed requirements gathering, design practices, and peer review processes.</w:t>
-      </w:r>
-    </w:p>
-    <w:p>
-      <w:pPr>
-        <w:numPr>
-          <w:ilvl w:val="0"/>
-          <w:numId w:val="8"/>
-        </w:numPr>
-      </w:pPr>
-      <w:r>
-        <w:t>Ensured the website met with the Government's Section 508 guidelines.</w:t>
-      </w:r>
-    </w:p>
-    <w:p/>
-    <w:p>
-      <w:r>
-        <w:t xml:space="preserve">Environment:  J2EE (Java, JSP, EJB, JMS), </w:t>
-      </w:r>
-      <w:r>
-        <w:rPr>
-          <w:lang w:val="en-US"/>
-        </w:rPr>
-        <w:t xml:space="preserve">HTML,CSS, JavaScript, </w:t>
-      </w:r>
-      <w:r>
-        <w:t xml:space="preserve">IBM WebSphere Studio Application Developer, JavaBeans, XML, JUnit, WSAD, Homesite, Jakarta Struts, CVS, Linux, DB2,  </w:t>
-      </w:r>
-      <w:r>
-        <w:rPr>
-          <w:lang w:val="en-US"/>
-        </w:rPr>
-        <w:t>Agile</w:t>
-      </w:r>
-      <w:r>
-        <w:t xml:space="preserve"> Programming</w:t>
-      </w:r>
-    </w:p>
-    <w:bookmarkEnd w:id="12"/>
-    <w:p/>
-    <w:p>
-      <w:pPr>
-        <w:rPr>
-          <w:rFonts w:ascii="Arial" w:eastAsia="Arial" w:hAnsi="Arial" w:cs="Arial"/>
-          <w:b/>
-          <w:sz w:val="27"/>
-        </w:rPr>
-      </w:pPr>
-      <w:r>
-        <w:rPr>
-          <w:rFonts w:ascii="Arial" w:eastAsia="Arial" w:hAnsi="Arial" w:cs="Arial"/>
-          <w:b/>
-          <w:sz w:val="27"/>
-        </w:rPr>
-        <w:t>02/2003 - 06/2003, Senior Software Engineer</w:t>
-      </w:r>
-    </w:p>
-    <w:p>
-      <w:pPr>
-        <w:rPr>
-          <w:rFonts w:ascii="Arial" w:eastAsia="Arial" w:hAnsi="Arial" w:cs="Arial"/>
-          <w:b/>
-          <w:sz w:val="27"/>
-        </w:rPr>
-      </w:pPr>
-      <w:r>
-        <w:rPr>
-          <w:rFonts w:ascii="Arial" w:eastAsia="Arial" w:hAnsi="Arial" w:cs="Arial"/>
-          <w:b/>
-          <w:sz w:val="27"/>
-        </w:rPr>
-        <w:t>Genelco - St</w:t>
-      </w:r>
-      <w:r>
-        <w:rPr>
-          <w:rFonts w:ascii="Arial" w:eastAsia="Arial" w:hAnsi="Arial" w:cs="Arial"/>
-          <w:b/>
-          <w:sz w:val="27"/>
-          <w:lang w:val="en-US"/>
-        </w:rPr>
-        <w:t>.</w:t>
-      </w:r>
-      <w:r>
-        <w:rPr>
-          <w:rFonts w:ascii="Arial" w:eastAsia="Arial" w:hAnsi="Arial" w:cs="Arial"/>
-          <w:b/>
-          <w:sz w:val="27"/>
-        </w:rPr>
-        <w:t xml:space="preserve"> Louis, MO</w:t>
-      </w:r>
-    </w:p>
-    <w:p>
-      <w:bookmarkStart w:id="13" w:name="_Hlk532918057"/>
-      <w:r>
-        <w:t>Developed an Internet insurance application. The application was a migration from a Mainframe system to web based n-tier architecture.</w:t>
-      </w:r>
-    </w:p>
-    <w:p/>
-    <w:p>
-      <w:pPr>
-        <w:numPr>
-          <w:ilvl w:val="0"/>
-          <w:numId w:val="9"/>
-        </w:numPr>
-      </w:pPr>
-      <w:r>
-        <w:t>Wrote Technical Specification Documents from Business Requirements document to define how the functionality of a business requirement will be implemented.</w:t>
-      </w:r>
-    </w:p>
-    <w:p>
-      <w:pPr>
-        <w:numPr>
-          <w:ilvl w:val="0"/>
-          <w:numId w:val="9"/>
-        </w:numPr>
-        <w:rPr>
-          <w:sz w:val="27"/>
-        </w:rPr>
-      </w:pPr>
-      <w:r>
-        <w:t>Held Technical Specification Documents review meetings to ensure compliance with standards.</w:t>
-      </w:r>
-      <w:r>
-        <w:rPr>
-          <w:sz w:val="27"/>
-        </w:rPr>
-        <w:t xml:space="preserve"> </w:t>
-      </w:r>
-    </w:p>
-    <w:p>
-      <w:pPr>
-        <w:numPr>
-          <w:ilvl w:val="0"/>
-          <w:numId w:val="9"/>
-        </w:numPr>
-      </w:pPr>
-      <w:r>
-        <w:t>Coded all tiers of system according to the Technical Specification Documents. The system consisted of the Cross Logic 5 tiered architecture which is modeled after the MVC architecture.</w:t>
-      </w:r>
-    </w:p>
-    <w:p>
-      <w:pPr>
-        <w:numPr>
-          <w:ilvl w:val="0"/>
-          <w:numId w:val="9"/>
-        </w:numPr>
-      </w:pPr>
-      <w:r>
-        <w:t>Identified and repaired bugs.</w:t>
-      </w:r>
-    </w:p>
-    <w:p/>
-    <w:p>
-      <w:r>
-        <w:t xml:space="preserve">Environment:  J2EE </w:t>
-      </w:r>
-      <w:r>
-        <w:rPr>
-          <w:lang w:val="en-US"/>
-        </w:rPr>
-        <w:t>(</w:t>
-      </w:r>
-      <w:r>
-        <w:t xml:space="preserve">Java, JSP), </w:t>
-      </w:r>
-      <w:r>
-        <w:rPr>
-          <w:lang w:val="en-US"/>
-        </w:rPr>
-        <w:t xml:space="preserve">HTML, JavaScript, CSS, </w:t>
-      </w:r>
-      <w:r>
-        <w:t>IBM WebSphere Studio Application Developer, Homesite, JavaBeans, SQL Server</w:t>
-      </w:r>
-    </w:p>
-    <w:bookmarkEnd w:id="13"/>
-    <w:p/>
-    <w:p>
-      <w:pPr>
-        <w:rPr>
-          <w:rFonts w:ascii="Arial" w:eastAsia="Arial" w:hAnsi="Arial" w:cs="Arial"/>
-          <w:b/>
-          <w:sz w:val="27"/>
-        </w:rPr>
-      </w:pPr>
-      <w:r>
-        <w:rPr>
-          <w:rFonts w:ascii="Arial" w:eastAsia="Arial" w:hAnsi="Arial" w:cs="Arial"/>
-          <w:b/>
-          <w:sz w:val="27"/>
-        </w:rPr>
-        <w:t>02/2001 - 02/2003, Team Lead</w:t>
-      </w:r>
-    </w:p>
-    <w:p>
-      <w:pPr>
-        <w:rPr>
-          <w:rFonts w:ascii="Arial" w:eastAsia="Arial" w:hAnsi="Arial" w:cs="Arial"/>
-          <w:b/>
-          <w:sz w:val="27"/>
-        </w:rPr>
-      </w:pPr>
-      <w:r>
-        <w:rPr>
-          <w:rFonts w:ascii="Arial" w:eastAsia="Arial" w:hAnsi="Arial" w:cs="Arial"/>
-          <w:b/>
-          <w:sz w:val="27"/>
-        </w:rPr>
-        <w:t>United States Department of Agriculture - St</w:t>
-      </w:r>
-      <w:r>
-        <w:rPr>
-          <w:rFonts w:ascii="Arial" w:eastAsia="Arial" w:hAnsi="Arial" w:cs="Arial"/>
-          <w:b/>
-          <w:sz w:val="27"/>
-          <w:lang w:val="en-US"/>
-        </w:rPr>
-        <w:t>.</w:t>
-      </w:r>
-      <w:r>
-        <w:rPr>
-          <w:rFonts w:ascii="Arial" w:eastAsia="Arial" w:hAnsi="Arial" w:cs="Arial"/>
-          <w:b/>
-          <w:sz w:val="27"/>
-        </w:rPr>
-        <w:t xml:space="preserve"> Louis, MO</w:t>
-      </w:r>
-    </w:p>
-    <w:p>
-      <w:bookmarkStart w:id="14" w:name="_Hlk532918089"/>
-      <w:r>
-        <w:t>Developed a utilities loan-tracking application for the USDA. The application was a migration from a Mainframe system to web based n-tier architecture following the J2EE.</w:t>
-      </w:r>
-    </w:p>
-    <w:p/>
-    <w:p>
-      <w:pPr>
-        <w:numPr>
-          <w:ilvl w:val="0"/>
-          <w:numId w:val="10"/>
-        </w:numPr>
-      </w:pPr>
-      <w:r>
-        <w:t>Developed prototype web pages that assisted Business Analysts and end users in flushing out requirements.</w:t>
-      </w:r>
-    </w:p>
-    <w:p>
-      <w:pPr>
-        <w:numPr>
-          <w:ilvl w:val="0"/>
-          <w:numId w:val="10"/>
-        </w:numPr>
-        <w:rPr>
-          <w:lang w:val="en-US"/>
-        </w:rPr>
-      </w:pPr>
-      <w:r>
-        <w:rPr>
-          <w:lang w:val="en-US"/>
-        </w:rPr>
-        <w:t>Led the presentation layer team in the creation of a new Web Application servicing the USDA for loan servicing.</w:t>
-      </w:r>
-    </w:p>
-    <w:p>
-      <w:pPr>
-        <w:numPr>
-          <w:ilvl w:val="0"/>
-          <w:numId w:val="10"/>
-        </w:numPr>
-        <w:rPr>
-          <w:lang w:val="en-US"/>
-        </w:rPr>
-      </w:pPr>
-      <w:r>
-        <w:rPr>
-          <w:lang w:val="en-US"/>
-        </w:rPr>
-        <w:t>Researched available Web frameworks, chose Struts, and implemented the solution.</w:t>
-      </w:r>
-    </w:p>
-    <w:p>
-      <w:pPr>
-        <w:numPr>
-          <w:ilvl w:val="0"/>
-          <w:numId w:val="10"/>
-        </w:numPr>
-      </w:pPr>
-      <w:r>
-        <w:t>Mentored a team comprised of developers with little or no web development experience.</w:t>
-      </w:r>
-    </w:p>
-    <w:p>
-      <w:pPr>
-        <w:numPr>
-          <w:ilvl w:val="0"/>
-          <w:numId w:val="10"/>
-        </w:numPr>
-      </w:pPr>
-      <w:r>
-        <w:t xml:space="preserve">Assisted middle tier team in </w:t>
-      </w:r>
-      <w:r>
-        <w:rPr>
-          <w:lang w:val="en-US"/>
-        </w:rPr>
-        <w:t>the creation of</w:t>
-      </w:r>
-      <w:r>
-        <w:t xml:space="preserve"> EJB</w:t>
-      </w:r>
-      <w:r>
-        <w:rPr>
-          <w:lang w:val="en-US"/>
-        </w:rPr>
-        <w:t>'s</w:t>
-      </w:r>
-      <w:r>
-        <w:t xml:space="preserve"> that served as the "business logic" layer of the system.</w:t>
-      </w:r>
-    </w:p>
-    <w:p>
-      <w:pPr>
-        <w:numPr>
-          <w:ilvl w:val="0"/>
-          <w:numId w:val="10"/>
-        </w:numPr>
-      </w:pPr>
-      <w:r>
-        <w:t>Coded JavaBeans that served as helper components to access frequently used data combinations.</w:t>
-      </w:r>
-    </w:p>
-    <w:p>
-      <w:pPr>
-        <w:numPr>
-          <w:ilvl w:val="0"/>
-          <w:numId w:val="10"/>
-        </w:numPr>
-      </w:pPr>
-      <w:r>
-        <w:t>Held team meetings that reviewed requirements gathering, design practices, and peer review processes.</w:t>
-      </w:r>
-    </w:p>
-    <w:p>
-      <w:pPr>
-        <w:numPr>
-          <w:ilvl w:val="0"/>
-          <w:numId w:val="10"/>
-        </w:numPr>
-      </w:pPr>
-      <w:r>
-        <w:t>Developed best practices procedures for all USDA St. Louis web development projects.</w:t>
-      </w:r>
-    </w:p>
-    <w:p>
-      <w:pPr>
-        <w:numPr>
-          <w:ilvl w:val="0"/>
-          <w:numId w:val="10"/>
-        </w:numPr>
-      </w:pPr>
-      <w:r>
-        <w:t>Created Section 508 compliance document for the entire USDA.</w:t>
-      </w:r>
-    </w:p>
-    <w:p>
-      <w:pPr>
-        <w:numPr>
-          <w:ilvl w:val="0"/>
-          <w:numId w:val="10"/>
-        </w:numPr>
-      </w:pPr>
-      <w:r>
-        <w:t>Presented the newly developed web system to the primary user base in Washington DC.</w:t>
-      </w:r>
-    </w:p>
-    <w:p/>
-    <w:p>
-      <w:r>
-        <w:lastRenderedPageBreak/>
-        <w:t xml:space="preserve">Environment:  J2EE (Java, EJB, JSP), </w:t>
-      </w:r>
-      <w:r>
-        <w:rPr>
-          <w:lang w:val="en-US"/>
-        </w:rPr>
-        <w:t xml:space="preserve">Jakarta Struts, JSTL, XML, XSL, XSLT, HTML, CSS, </w:t>
-      </w:r>
-      <w:r>
-        <w:t>IBM WebSphere Studio Application Developer, Homesite,</w:t>
-      </w:r>
-      <w:r>
-        <w:rPr>
-          <w:lang w:val="en-US"/>
-        </w:rPr>
-        <w:t xml:space="preserve"> </w:t>
-      </w:r>
-      <w:r>
-        <w:t>JavaBeans, IBM WebSphere, CVS, VNC, Linux, IBM DB2</w:t>
-      </w:r>
-    </w:p>
-    <w:bookmarkEnd w:id="14"/>
-    <w:p/>
-    <w:p>
-      <w:pPr>
-        <w:rPr>
-          <w:rFonts w:ascii="Arial" w:eastAsia="Arial" w:hAnsi="Arial" w:cs="Arial"/>
-          <w:b/>
-          <w:sz w:val="27"/>
-        </w:rPr>
-      </w:pPr>
-      <w:r>
-        <w:rPr>
-          <w:rFonts w:ascii="Arial" w:eastAsia="Arial" w:hAnsi="Arial" w:cs="Arial"/>
-          <w:b/>
-          <w:sz w:val="27"/>
-        </w:rPr>
-        <w:t>09/1999 - 02/2001, Team Lead</w:t>
-      </w:r>
-    </w:p>
-    <w:p>
-      <w:pPr>
-        <w:rPr>
-          <w:rFonts w:ascii="Arial" w:eastAsia="Arial" w:hAnsi="Arial" w:cs="Arial"/>
-          <w:b/>
-          <w:sz w:val="27"/>
-        </w:rPr>
-      </w:pPr>
-      <w:r>
-        <w:rPr>
-          <w:rFonts w:ascii="Arial" w:eastAsia="Arial" w:hAnsi="Arial" w:cs="Arial"/>
-          <w:b/>
-          <w:sz w:val="27"/>
-        </w:rPr>
-        <w:t>Department Of Defense - Scott AFB, IL</w:t>
-      </w:r>
-    </w:p>
-    <w:p>
-      <w:bookmarkStart w:id="15" w:name="_Hlk532918144"/>
-      <w:r>
-        <w:t>Developed a telecommunications contract tracking application for the Department of Defense. The application was a migration from a Mainframe system to a distributed/multi-tiered Internet architecture.</w:t>
-      </w:r>
-    </w:p>
-    <w:p/>
-    <w:p>
-      <w:pPr>
-        <w:numPr>
-          <w:ilvl w:val="0"/>
-          <w:numId w:val="11"/>
-        </w:numPr>
-      </w:pPr>
-      <w:r>
-        <w:t>Led a team of four developers in developing a Java Applet presentation layer.</w:t>
-      </w:r>
-    </w:p>
-    <w:p>
-      <w:pPr>
-        <w:numPr>
-          <w:ilvl w:val="0"/>
-          <w:numId w:val="11"/>
-        </w:numPr>
-      </w:pPr>
-      <w:r>
-        <w:t>The Applet was a migration from using custom components extended from the AWT to using Swing components.</w:t>
-      </w:r>
-    </w:p>
-    <w:p>
-      <w:pPr>
-        <w:numPr>
-          <w:ilvl w:val="0"/>
-          <w:numId w:val="11"/>
-        </w:numPr>
-      </w:pPr>
-      <w:r>
-        <w:t>Coded controller Servlet that handled all HTTP requests from Applet and forwarded them to the appropriate business rule classes.</w:t>
-      </w:r>
-    </w:p>
-    <w:p>
-      <w:pPr>
-        <w:numPr>
-          <w:ilvl w:val="0"/>
-          <w:numId w:val="11"/>
-        </w:numPr>
-      </w:pPr>
-      <w:r>
-        <w:t>Held team meetings to develop a Java class diagram using Together Soft Together J. Developed use-case and sequence diagrams for requirements gathering and test scripts.</w:t>
-      </w:r>
-    </w:p>
-    <w:p>
-      <w:pPr>
-        <w:numPr>
-          <w:ilvl w:val="0"/>
-          <w:numId w:val="11"/>
-        </w:numPr>
-      </w:pPr>
-      <w:r>
-        <w:t>Played an active role in troubleshooting and resolving a variety of technical issues between the different technologies found within the web architecture.</w:t>
-      </w:r>
-    </w:p>
-    <w:p/>
-    <w:p>
-      <w:r>
-        <w:t>Environment: JBuilder, JRun, VisiBroker, CORBA, Object Bridge, Visual Basic, InterDev, MTS, Oracle, TogetherJ, Rational Rose</w:t>
-      </w:r>
-    </w:p>
-    <w:bookmarkEnd w:id="15"/>
-    <w:p/>
-    <w:p>
-      <w:pPr>
-        <w:rPr>
-          <w:rFonts w:ascii="Arial" w:eastAsia="Arial" w:hAnsi="Arial" w:cs="Arial"/>
-          <w:b/>
-          <w:sz w:val="27"/>
-          <w:lang w:val="en-US"/>
-        </w:rPr>
-      </w:pPr>
-      <w:r>
-        <w:rPr>
-          <w:rFonts w:ascii="Arial" w:eastAsia="Arial" w:hAnsi="Arial" w:cs="Arial"/>
-          <w:b/>
-          <w:sz w:val="27"/>
-        </w:rPr>
-        <w:t>04/1995 - 09/1999</w:t>
-      </w:r>
-    </w:p>
-    <w:p>
-      <w:pPr>
-        <w:rPr>
-          <w:rFonts w:ascii="Arial" w:eastAsia="Arial" w:hAnsi="Arial" w:cs="Arial"/>
-          <w:b/>
-          <w:sz w:val="27"/>
-        </w:rPr>
-      </w:pPr>
-      <w:r>
-        <w:rPr>
-          <w:rFonts w:ascii="Arial" w:eastAsia="Arial" w:hAnsi="Arial" w:cs="Arial"/>
-          <w:b/>
-          <w:sz w:val="27"/>
-        </w:rPr>
-        <w:t>United States Air Force - Scott AFB, IL</w:t>
-      </w:r>
-    </w:p>
-    <w:p>
-      <w:pPr>
-        <w:rPr>
-          <w:rFonts w:ascii="Arial" w:eastAsia="Arial" w:hAnsi="Arial" w:cs="Arial"/>
-          <w:b/>
-          <w:sz w:val="27"/>
-        </w:rPr>
-      </w:pPr>
-      <w:r>
-        <w:rPr>
-          <w:rFonts w:ascii="Arial" w:eastAsia="Arial" w:hAnsi="Arial" w:cs="Arial"/>
-          <w:b/>
-          <w:sz w:val="27"/>
-        </w:rPr>
-        <w:t xml:space="preserve">Project Team Lead (11/1998 </w:t>
-      </w:r>
-      <w:r>
-        <w:rPr>
-          <w:rFonts w:ascii="Arial" w:eastAsia="Arial" w:hAnsi="Arial" w:cs="Arial"/>
-          <w:b/>
-          <w:sz w:val="27"/>
-          <w:lang w:val="en-US"/>
-        </w:rPr>
-        <w:t xml:space="preserve">- </w:t>
-      </w:r>
-      <w:r>
-        <w:rPr>
-          <w:rFonts w:ascii="Arial" w:eastAsia="Arial" w:hAnsi="Arial" w:cs="Arial"/>
-          <w:b/>
-          <w:sz w:val="27"/>
-        </w:rPr>
-        <w:t>9/1999)</w:t>
-      </w:r>
-    </w:p>
-    <w:p>
-      <w:r>
-        <w:t>Project lead in requirements, analysis, design, development, and implementation of an automated flight information tracker.</w:t>
-      </w:r>
-    </w:p>
-    <w:p/>
-    <w:p>
-      <w:pPr>
-        <w:numPr>
-          <w:ilvl w:val="0"/>
-          <w:numId w:val="12"/>
-        </w:numPr>
-      </w:pPr>
-      <w:r>
-        <w:t>This Client/Server system used Delphi 4 and a relational SQL database, to automate the display of flight information to a team of flight planners.</w:t>
-      </w:r>
-    </w:p>
-    <w:p>
-      <w:pPr>
-        <w:numPr>
-          <w:ilvl w:val="0"/>
-          <w:numId w:val="12"/>
-        </w:numPr>
-      </w:pPr>
-      <w:r>
-        <w:t>The automated system eliminated grease board tracking of flight information.</w:t>
-      </w:r>
-    </w:p>
-    <w:p>
-      <w:pPr>
-        <w:numPr>
-          <w:ilvl w:val="0"/>
-          <w:numId w:val="12"/>
-        </w:numPr>
-      </w:pPr>
-      <w:r>
-        <w:t>System allowed flight planners to input, display, and edit real-time flight information, reducing errors and improving productivity.</w:t>
-      </w:r>
-    </w:p>
-    <w:p>
-      <w:pPr>
-        <w:numPr>
-          <w:ilvl w:val="0"/>
-          <w:numId w:val="12"/>
-        </w:numPr>
-      </w:pPr>
-      <w:r>
-        <w:t>Designed and developed online help system and user's manual, using RoboHelp.</w:t>
-      </w:r>
-    </w:p>
-    <w:p/>
-    <w:p>
-      <w:r>
-        <w:t>Environment: Delphi, Paradox, RoboHelp</w:t>
-      </w:r>
-    </w:p>
-    <w:p/>
-    <w:p>
-      <w:pPr>
-        <w:rPr>
-          <w:rFonts w:ascii="Arial" w:eastAsia="Arial" w:hAnsi="Arial" w:cs="Arial"/>
-          <w:b/>
-          <w:sz w:val="27"/>
-        </w:rPr>
-      </w:pPr>
-      <w:bookmarkStart w:id="16" w:name="_Hlk532918193"/>
-      <w:r>
-        <w:rPr>
-          <w:rFonts w:ascii="Arial" w:eastAsia="Arial" w:hAnsi="Arial" w:cs="Arial"/>
-          <w:b/>
-          <w:sz w:val="27"/>
-        </w:rPr>
-        <w:t xml:space="preserve">Analyst / Programmer (10/1997 </w:t>
-      </w:r>
-      <w:r>
-        <w:rPr>
-          <w:rFonts w:ascii="Arial" w:eastAsia="Arial" w:hAnsi="Arial" w:cs="Arial"/>
-          <w:b/>
-          <w:sz w:val="27"/>
-          <w:lang w:val="en-US"/>
-        </w:rPr>
-        <w:t>-</w:t>
-      </w:r>
-      <w:r>
-        <w:rPr>
-          <w:rFonts w:ascii="Arial" w:eastAsia="Arial" w:hAnsi="Arial" w:cs="Arial"/>
-          <w:b/>
-          <w:sz w:val="27"/>
-        </w:rPr>
-        <w:t xml:space="preserve"> 10/1998)</w:t>
-      </w:r>
-    </w:p>
-    <w:p>
-      <w:r>
-        <w:t>Developed Training Management System (TMS), a Client/Server system, using Delphi 2 with a MS SQL Server database, to track the training status of over 6,000 tasks and 800 personnel.  TMS was instrumental in our organization reaching the CMM (Capability Maturity Model) Level 3.</w:t>
-      </w:r>
-    </w:p>
-    <w:p/>
-    <w:p>
-      <w:pPr>
-        <w:numPr>
-          <w:ilvl w:val="0"/>
-          <w:numId w:val="13"/>
-        </w:numPr>
-      </w:pPr>
-      <w:r>
-        <w:t>Designed and constructed ad hoc reports, using Crystal Reports.</w:t>
-      </w:r>
-    </w:p>
-    <w:p>
-      <w:pPr>
-        <w:numPr>
-          <w:ilvl w:val="0"/>
-          <w:numId w:val="13"/>
-        </w:numPr>
-      </w:pPr>
-      <w:r>
-        <w:t>Designed and developed online help system and user's manual, using RoboHelp.</w:t>
-      </w:r>
-    </w:p>
-    <w:p>
-      <w:pPr>
-        <w:numPr>
-          <w:ilvl w:val="0"/>
-          <w:numId w:val="13"/>
-        </w:numPr>
-      </w:pPr>
-      <w:r>
-        <w:t>Assisted users in development of a plan to train personnel in the use of the new system.</w:t>
-      </w:r>
-    </w:p>
-    <w:p/>
-    <w:p>
-      <w:pPr>
-        <w:spacing w:after="280"/>
-      </w:pPr>
-      <w:r>
-        <w:t>Environment: Delphi, SQL Server, RoboHelp, Crystal Reports, Vermont HighTest</w:t>
-      </w:r>
-    </w:p>
-    <w:p>
-      <w:pPr>
-        <w:rPr>
-          <w:rFonts w:ascii="Arial" w:eastAsia="Arial" w:hAnsi="Arial" w:cs="Arial"/>
-          <w:b/>
-          <w:sz w:val="27"/>
-        </w:rPr>
-      </w:pPr>
-      <w:r>
-        <w:rPr>
-          <w:rFonts w:ascii="Arial" w:eastAsia="Arial" w:hAnsi="Arial" w:cs="Arial"/>
-          <w:b/>
-          <w:sz w:val="27"/>
-        </w:rPr>
-        <w:lastRenderedPageBreak/>
-        <w:t xml:space="preserve">Analyst / Programmer (08/1997 </w:t>
-      </w:r>
-      <w:r>
-        <w:rPr>
-          <w:rFonts w:ascii="Arial" w:eastAsia="Arial" w:hAnsi="Arial" w:cs="Arial"/>
-          <w:b/>
-          <w:sz w:val="27"/>
-          <w:lang w:val="en-US"/>
-        </w:rPr>
-        <w:t>-</w:t>
-      </w:r>
-      <w:r>
-        <w:rPr>
-          <w:rFonts w:ascii="Arial" w:eastAsia="Arial" w:hAnsi="Arial" w:cs="Arial"/>
-          <w:b/>
-          <w:sz w:val="27"/>
-        </w:rPr>
-        <w:t xml:space="preserve"> 10/1997)</w:t>
-      </w:r>
-    </w:p>
-    <w:p>
-      <w:r>
-        <w:t>Maintained the MS Visual Basic 3 code of a Client/Server program that provides the capability of tracking tasks through the different offices or personnel at Scott AFB.</w:t>
-      </w:r>
-    </w:p>
-    <w:p/>
-    <w:p>
-      <w:pPr>
-        <w:numPr>
-          <w:ilvl w:val="0"/>
-          <w:numId w:val="14"/>
-        </w:numPr>
-      </w:pPr>
-      <w:r>
-        <w:t>Switched system from using IPX/SPX network protocol to TCP/IP.</w:t>
-      </w:r>
-    </w:p>
-    <w:p>
-      <w:pPr>
-        <w:numPr>
-          <w:ilvl w:val="0"/>
-          <w:numId w:val="14"/>
-        </w:numPr>
-      </w:pPr>
-      <w:r>
-        <w:t>Performed MS SQL Server database administrator duties, NT Server system administrator duties, and provided 24-hour customer support.</w:t>
-      </w:r>
-    </w:p>
-    <w:p/>
-    <w:p>
-      <w:pPr>
-        <w:rPr>
-          <w:lang w:val="en-US"/>
-        </w:rPr>
-      </w:pPr>
-      <w:r>
-        <w:t>Environment: Visual Basic, SQL Server, Crystal Report</w:t>
-      </w:r>
-      <w:r>
-        <w:rPr>
-          <w:lang w:val="en-US"/>
-        </w:rPr>
-        <w:t>s</w:t>
-      </w:r>
-    </w:p>
-    <w:p/>
-    <w:p>
-      <w:pPr>
-        <w:rPr>
-          <w:rFonts w:ascii="Arial" w:eastAsia="Arial" w:hAnsi="Arial" w:cs="Arial"/>
-          <w:b/>
-          <w:sz w:val="27"/>
-        </w:rPr>
-      </w:pPr>
-      <w:r>
-        <w:rPr>
-          <w:rFonts w:ascii="Arial" w:eastAsia="Arial" w:hAnsi="Arial" w:cs="Arial"/>
-          <w:b/>
-          <w:sz w:val="27"/>
-        </w:rPr>
-        <w:t xml:space="preserve">Analyst/Programmer (4/1996 </w:t>
-      </w:r>
-      <w:r>
-        <w:rPr>
-          <w:rFonts w:ascii="Arial" w:eastAsia="Arial" w:hAnsi="Arial" w:cs="Arial"/>
-          <w:b/>
-          <w:sz w:val="27"/>
-          <w:lang w:val="en-US"/>
-        </w:rPr>
-        <w:t>-</w:t>
-      </w:r>
-      <w:r>
-        <w:rPr>
-          <w:rFonts w:ascii="Arial" w:eastAsia="Arial" w:hAnsi="Arial" w:cs="Arial"/>
-          <w:b/>
-          <w:sz w:val="27"/>
-        </w:rPr>
-        <w:t xml:space="preserve"> 6/1997)</w:t>
-      </w:r>
-    </w:p>
-    <w:p>
-      <w:r>
-        <w:t>Re-engineered the C-17 Navigational Database System (NDS) from Ada to Delphi.  NDS allows users to manage an automated database of navigational information.</w:t>
-      </w:r>
-    </w:p>
-    <w:p/>
-    <w:p>
-      <w:pPr>
-        <w:numPr>
-          <w:ilvl w:val="0"/>
-          <w:numId w:val="15"/>
-        </w:numPr>
-      </w:pPr>
-      <w:r>
-        <w:rPr>
-          <w:lang w:val="en-US"/>
-        </w:rPr>
-        <w:t>Parsed waypoint data provided by NIMA (now NGA) into useable navigation information.</w:t>
-      </w:r>
-    </w:p>
-    <w:p>
-      <w:pPr>
-        <w:numPr>
-          <w:ilvl w:val="0"/>
-          <w:numId w:val="15"/>
-        </w:numPr>
-      </w:pPr>
-      <w:r>
-        <w:t>This information is sent to operational C-17 units for upload into the C-17 Mission Computers.</w:t>
-      </w:r>
-    </w:p>
-    <w:p>
-      <w:pPr>
-        <w:numPr>
-          <w:ilvl w:val="0"/>
-          <w:numId w:val="15"/>
-        </w:numPr>
-      </w:pPr>
-      <w:r>
-        <w:t>The reengineered version increased efficiency by over 50%, and gave a 25% increase in functionality.</w:t>
-      </w:r>
-    </w:p>
-    <w:p>
-      <w:pPr>
-        <w:numPr>
-          <w:ilvl w:val="0"/>
-          <w:numId w:val="15"/>
-        </w:numPr>
-      </w:pPr>
-      <w:r>
-        <w:t>Was awarded the Air Force Achievement Medal for contributions to the development effort.</w:t>
-      </w:r>
-    </w:p>
-    <w:p/>
-    <w:p>
-      <w:r>
-        <w:t>Environment: Delphi, Paradox, RoboHelp, and Vermont HighTest</w:t>
-      </w:r>
-      <w:bookmarkEnd w:id="16"/>
-    </w:p>
-    <w:p/>
+    </w:p>
+    <w:p>
+      <w:pPr>
+        <w:rPr>
+          <w:lang w:val="en-US"/>
+        </w:rPr>
+      </w:pPr>
+      <w:r>
+        <w:rPr>
+          <w:lang w:val="en-US"/>
+        </w:rPr>
+        <w:t xml:space="preserve">GitHub - </w:t>
+      </w:r>
+      <w:hyperlink r:id="rId12" w:history="1">
+        <w:r>
+          <w:rPr>
+            <w:rStyle w:val="Hyperlink"/>
+            <w:lang w:val="en-US"/>
+          </w:rPr>
+          <w:t>https://github.com/chuckerin/</w:t>
+        </w:r>
+      </w:hyperlink>
+    </w:p>
+    <w:p>
+      <w:pPr>
+        <w:rPr>
+          <w:lang w:val="en-US"/>
+        </w:rPr>
+      </w:pPr>
+      <w:r>
+        <w:rPr>
+          <w:lang w:val="en-US"/>
+        </w:rPr>
+        <w:t xml:space="preserve">Personal Portfolio - </w:t>
+      </w:r>
+      <w:hyperlink r:id="rId13" w:history="1">
+        <w:r>
+          <w:rPr>
+            <w:rStyle w:val="Hyperlink"/>
+            <w:lang w:val="en-US"/>
+          </w:rPr>
+          <w:t>https://personal-portfolio-plum-theta-18.vercel.app/</w:t>
+        </w:r>
+      </w:hyperlink>
+    </w:p>
+    <w:p>
+      <w:pPr>
+        <w:rPr>
+          <w:lang w:val="en-US"/>
+        </w:rPr>
+      </w:pPr>
+    </w:p>
     <w:p>
       <w:pPr>
         <w:rPr>
@@ -5195,7 +5257,6 @@
           <w:b/>
           <w:i/>
           <w:sz w:val="27"/>
-          <w:lang w:val="en-US"/>
         </w:rPr>
       </w:pPr>
       <w:r>
@@ -5205,170 +5266,6 @@
           <w:i/>
           <w:sz w:val="27"/>
         </w:rPr>
-        <w:t>Educatio</w:t>
-      </w:r>
-      <w:r>
-        <w:rPr>
-          <w:rFonts w:ascii="Arial" w:eastAsia="Arial" w:hAnsi="Arial" w:cs="Arial"/>
-          <w:b/>
-          <w:i/>
-          <w:sz w:val="27"/>
-          <w:lang w:val="en-US"/>
-        </w:rPr>
-        <w:t>n</w:t>
-      </w:r>
-    </w:p>
-    <w:p>
-      <w:r>
-        <w:t>Bachelor of Science, Computer Information Systems, Aug 1999</w:t>
-      </w:r>
-    </w:p>
-    <w:p>
-      <w:r>
-        <w:t>Regents College, University of the State of New York</w:t>
-      </w:r>
-    </w:p>
-    <w:p>
-      <w:pPr>
-        <w:rPr>
-          <w:lang w:val="en-US"/>
-        </w:rPr>
-      </w:pPr>
-    </w:p>
-    <w:p>
-      <w:r>
-        <w:t>Associate of Applied Science, Computer Science, June 1999</w:t>
-      </w:r>
-    </w:p>
-    <w:p>
-      <w:r>
-        <w:t>Technology, Community College of the Air Force</w:t>
-      </w:r>
-    </w:p>
-    <w:p/>
-    <w:p>
-      <w:pPr>
-        <w:rPr>
-          <w:rFonts w:ascii="Arial" w:eastAsia="Arial" w:hAnsi="Arial" w:cs="Arial"/>
-          <w:b/>
-          <w:i/>
-          <w:sz w:val="27"/>
-          <w:lang w:val="en-US"/>
-        </w:rPr>
-      </w:pPr>
-      <w:r>
-        <w:rPr>
-          <w:rFonts w:ascii="Arial" w:eastAsia="Arial" w:hAnsi="Arial" w:cs="Arial"/>
-          <w:b/>
-          <w:i/>
-          <w:sz w:val="27"/>
-          <w:lang w:val="en-US"/>
-        </w:rPr>
-        <w:t>Certifications</w:t>
-      </w:r>
-    </w:p>
-    <w:p>
-      <w:pPr>
-        <w:rPr>
-          <w:lang w:val="en-US"/>
-        </w:rPr>
-      </w:pPr>
-      <w:r>
-        <w:rPr>
-          <w:lang w:val="en-US"/>
-        </w:rPr>
-        <w:t xml:space="preserve">SAFe </w:t>
-      </w:r>
-      <w:r>
-        <w:rPr>
-          <w:lang w:val="en-US"/>
-        </w:rPr>
-        <w:t xml:space="preserve">4 </w:t>
-      </w:r>
-      <w:r>
-        <w:rPr>
-          <w:lang w:val="en-US"/>
-        </w:rPr>
-        <w:t>Practitioner</w:t>
-      </w:r>
-      <w:r>
-        <w:rPr>
-          <w:lang w:val="en-US"/>
-        </w:rPr>
-        <w:t xml:space="preserve"> (Expired March 2021)</w:t>
-      </w:r>
-    </w:p>
-    <w:p>
-      <w:pPr>
-        <w:rPr>
-          <w:lang w:val="en-US"/>
-        </w:rPr>
-      </w:pPr>
-    </w:p>
-    <w:p>
-      <w:pPr>
-        <w:rPr>
-          <w:rFonts w:ascii="Arial" w:eastAsia="Arial" w:hAnsi="Arial" w:cs="Arial"/>
-          <w:b/>
-          <w:i/>
-          <w:sz w:val="27"/>
-          <w:lang w:val="en-US"/>
-        </w:rPr>
-      </w:pPr>
-      <w:r>
-        <w:rPr>
-          <w:rFonts w:ascii="Arial" w:eastAsia="Arial" w:hAnsi="Arial" w:cs="Arial"/>
-          <w:b/>
-          <w:i/>
-          <w:sz w:val="27"/>
-          <w:lang w:val="en-US"/>
-        </w:rPr>
-        <w:t>Security Clearances</w:t>
-      </w:r>
-    </w:p>
-    <w:p>
-      <w:pPr>
-        <w:rPr>
-          <w:lang w:val="en-US"/>
-        </w:rPr>
-      </w:pPr>
-      <w:r>
-        <w:rPr>
-          <w:lang w:val="en-US"/>
-        </w:rPr>
-        <w:t>Secret (Active)</w:t>
-      </w:r>
-    </w:p>
-    <w:p>
-      <w:pPr>
-        <w:rPr>
-          <w:lang w:val="en-US"/>
-        </w:rPr>
-      </w:pPr>
-      <w:r>
-        <w:rPr>
-          <w:lang w:val="en-US"/>
-        </w:rPr>
-        <w:t>Top Secret (Expired)</w:t>
-      </w:r>
-    </w:p>
-    <w:p/>
-    <w:p>
-      <w:pPr>
-        <w:rPr>
-          <w:rFonts w:ascii="Arial" w:eastAsia="Arial" w:hAnsi="Arial" w:cs="Arial"/>
-          <w:b/>
-          <w:i/>
-          <w:sz w:val="27"/>
-        </w:rPr>
-      </w:pPr>
-      <w:r>
-        <w:rPr>
-          <w:rFonts w:ascii="Arial" w:eastAsia="Arial" w:hAnsi="Arial" w:cs="Arial"/>
-          <w:b/>
-          <w:i/>
-          <w:sz w:val="27"/>
-        </w:rPr>
         <w:t>References</w:t>
       </w:r>
     </w:p>
@@ -5378,12 +5275,12 @@
       </w:r>
     </w:p>
     <w:sectPr>
-      <w:headerReference w:type="even" r:id="rId12"/>
-      <w:headerReference w:type="default" r:id="rId13"/>
-      <w:footerReference w:type="even" r:id="rId14"/>
-      <w:footerReference w:type="default" r:id="rId15"/>
-      <w:headerReference w:type="first" r:id="rId16"/>
-      <w:footerReference w:type="first" r:id="rId17"/>
+      <w:headerReference w:type="even" r:id="rId14"/>
+      <w:headerReference w:type="default" r:id="rId15"/>
+      <w:footerReference w:type="even" r:id="rId16"/>
+      <w:footerReference w:type="default" r:id="rId17"/>
+      <w:headerReference w:type="first" r:id="rId18"/>
+      <w:footerReference w:type="first" r:id="rId19"/>
       <w:pgSz w:w="12240" w:h="15840"/>
       <w:pgMar w:top="1134" w:right="1134" w:bottom="1134" w:left="1134" w:header="720" w:footer="720" w:gutter="0"/>
       <w:cols w:space="720"/>
@@ -8485,7 +8382,7 @@
   <w:style w:type="paragraph" w:default="1" w:styleId="Normal">
     <w:name w:val="Normal"/>
     <w:qFormat/>
-    <w:rsid w:val="00DD0BC5"/>
+    <w:rsid w:val="006A3839"/>
     <w:pPr>
       <w:suppressAutoHyphens/>
     </w:pPr>
@@ -9094,6 +8991,18 @@
       <w:lang w:val="ru-RU" w:eastAsia="ar-SA"/>
     </w:rPr>
   </w:style>
+  <w:style w:type="character" w:styleId="UnresolvedMention">
+    <w:name w:val="Unresolved Mention"/>
+    <w:basedOn w:val="DefaultParagraphFont"/>
+    <w:uiPriority w:val="99"/>
+    <w:semiHidden/>
+    <w:unhideWhenUsed/>
+    <w:rsid w:val="006A3839"/>
+    <w:rPr>
+      <w:color w:val="605E5C"/>
+      <w:shd w:val="clear" w:color="auto" w:fill="E1DFDD"/>
+    </w:rPr>
+  </w:style>
 </w:styles>
 </file>
 

</xml_diff>

<commit_message>
updated resume to point to githup pages instead of vercel
</commit_message>
<xml_diff>
--- a/public/resume.docx
+++ b/public/resume.docx
@@ -408,19 +408,11 @@
         </w:rPr>
         <w:t xml:space="preserve">Jasmine, </w:t>
       </w:r>
-      <w:proofErr w:type="spellStart"/>
-      <w:r>
-        <w:rPr>
-          <w:lang w:val="en-US"/>
-        </w:rPr>
-        <w:t>Docusaurus</w:t>
-      </w:r>
-      <w:proofErr w:type="spellEnd"/>
-      <w:r>
-        <w:rPr>
-          <w:lang w:val="en-US"/>
-        </w:rPr>
-        <w:t xml:space="preserve">, Jenkins, </w:t>
+      <w:r>
+        <w:rPr>
+          <w:lang w:val="en-US"/>
+        </w:rPr>
+        <w:t xml:space="preserve">Docusaurus, Jenkins, </w:t>
       </w:r>
       <w:r>
         <w:rPr>
@@ -910,25 +902,7 @@
           <w:sz w:val="24"/>
           <w:szCs w:val="24"/>
         </w:rPr>
-        <w:t xml:space="preserve">Documented those practices as guides using </w:t>
-      </w:r>
-      <w:proofErr w:type="spellStart"/>
-      <w:r>
-        <w:rPr>
-          <w:rFonts w:ascii="Times New Roman" w:hAnsi="Times New Roman" w:cs="Times New Roman"/>
-          <w:sz w:val="24"/>
-          <w:szCs w:val="24"/>
-        </w:rPr>
-        <w:t>Docusaurus</w:t>
-      </w:r>
-      <w:proofErr w:type="spellEnd"/>
-      <w:r>
-        <w:rPr>
-          <w:rFonts w:ascii="Times New Roman" w:hAnsi="Times New Roman" w:cs="Times New Roman"/>
-          <w:sz w:val="24"/>
-          <w:szCs w:val="24"/>
-        </w:rPr>
-        <w:t xml:space="preserve"> and CollabNet.  </w:t>
+        <w:t xml:space="preserve">Documented those practices as guides using Docusaurus and CollabNet.  </w:t>
       </w:r>
       <w:r>
         <w:rPr>
@@ -1280,21 +1254,7 @@
         <w:rPr>
           <w:lang w:val="en-US"/>
         </w:rPr>
-        <w:t xml:space="preserve">, Postman, SoapUI, ArcGIS, Jest, Jasmine, Cypress, JUnit, Kubernetes, </w:t>
-      </w:r>
-      <w:proofErr w:type="spellStart"/>
-      <w:r>
-        <w:rPr>
-          <w:lang w:val="en-US"/>
-        </w:rPr>
-        <w:t>Docusaurus</w:t>
-      </w:r>
-      <w:proofErr w:type="spellEnd"/>
-      <w:r>
-        <w:rPr>
-          <w:lang w:val="en-US"/>
-        </w:rPr>
-        <w:t>, CollabNet, Jenkins, AngularJS, Angular, Express JS, Material UI, Prime React, MongoDB</w:t>
+        <w:t>, Postman, SoapUI, ArcGIS, Jest, Jasmine, Cypress, JUnit, Kubernetes, Docusaurus, CollabNet, Jenkins, AngularJS, Angular, Express JS, Material UI, Prime React, MongoDB</w:t>
       </w:r>
     </w:p>
     <w:p>
@@ -1459,23 +1419,7 @@
           <w:rFonts w:eastAsia="Arial"/>
           <w:lang w:val="en-US"/>
         </w:rPr>
-        <w:t xml:space="preserve">Web Services </w:t>
-      </w:r>
-      <w:proofErr w:type="gramStart"/>
-      <w:r>
-        <w:rPr>
-          <w:rFonts w:eastAsia="Arial"/>
-          <w:lang w:val="en-US"/>
-        </w:rPr>
-        <w:t>lead</w:t>
-      </w:r>
-      <w:proofErr w:type="gramEnd"/>
-      <w:r>
-        <w:rPr>
-          <w:rFonts w:eastAsia="Arial"/>
-          <w:lang w:val="en-US"/>
-        </w:rPr>
-        <w:t xml:space="preserve"> for the GFM (Global Freight Management) system.</w:t>
+        <w:t>Web Services lead for the GFM (Global Freight Management) system.</w:t>
       </w:r>
       <w:r>
         <w:rPr>
@@ -1565,23 +1509,7 @@
           <w:rFonts w:eastAsia="Arial"/>
           <w:lang w:val="en-US"/>
         </w:rPr>
-        <w:t xml:space="preserve">system added web service capability to an existing </w:t>
-      </w:r>
-      <w:proofErr w:type="gramStart"/>
-      <w:r>
-        <w:rPr>
-          <w:rFonts w:eastAsia="Arial"/>
-          <w:lang w:val="en-US"/>
-        </w:rPr>
-        <w:t>15 year old</w:t>
-      </w:r>
-      <w:proofErr w:type="gramEnd"/>
-      <w:r>
-        <w:rPr>
-          <w:rFonts w:eastAsia="Arial"/>
-          <w:lang w:val="en-US"/>
-        </w:rPr>
-        <w:t xml:space="preserve"> system.  5 web services </w:t>
+        <w:t xml:space="preserve">system added web service capability to an existing 15 year old system.  5 web services </w:t>
       </w:r>
       <w:r>
         <w:rPr>
@@ -1691,23 +1619,7 @@
           <w:rFonts w:eastAsia="Arial"/>
           <w:lang w:val="en-US"/>
         </w:rPr>
-        <w:t xml:space="preserve">was a </w:t>
-      </w:r>
-      <w:proofErr w:type="gramStart"/>
-      <w:r>
-        <w:rPr>
-          <w:rFonts w:eastAsia="Arial"/>
-          <w:lang w:val="en-US"/>
-        </w:rPr>
-        <w:t>large scale</w:t>
-      </w:r>
-      <w:proofErr w:type="gramEnd"/>
-      <w:r>
-        <w:rPr>
-          <w:rFonts w:eastAsia="Arial"/>
-          <w:lang w:val="en-US"/>
-        </w:rPr>
-        <w:t xml:space="preserve"> effort of </w:t>
+        <w:t xml:space="preserve">was a large scale effort of </w:t>
       </w:r>
       <w:r>
         <w:rPr>
@@ -5340,9 +5252,8 @@
         <w:r>
           <w:rPr>
             <w:rStyle w:val="Hyperlink"/>
-            <w:lang w:val="en-US"/>
           </w:rPr>
-          <w:t>https://personal-portfolio-plum-theta-18.vercel.app/</w:t>
+          <w:t>https://chuckerin.github.io/personal-portfolio/</w:t>
         </w:r>
       </w:hyperlink>
     </w:p>
@@ -8517,6 +8428,7 @@
   <w:style w:type="character" w:default="1" w:styleId="DefaultParagraphFont">
     <w:name w:val="Default Paragraph Font"/>
     <w:uiPriority w:val="1"/>
+    <w:semiHidden/>
     <w:unhideWhenUsed/>
   </w:style>
   <w:style w:type="table" w:default="1" w:styleId="TableNormal">

</xml_diff>